<commit_message>
vault backup: 2022-11-09 16:31:30
</commit_message>
<xml_diff>
--- a/Технологии разработки программного обеспечения/Лабораторные работы/lab4/Отчёт черновикdocx.docx
+++ b/Технологии разработки программного обеспечения/Лабораторные работы/lab4/Отчёт черновикdocx.docx
@@ -928,6 +928,10 @@
             <w:insideH w:val="single" w:color="auto" w:sz="4" w:space="0"/>
             <w:insideV w:val="single" w:color="auto" w:sz="4" w:space="0"/>
           </w:tblBorders>
+          <w:tblCellMar>
+            <w:left w:w="108" w:type="dxa"/>
+            <w:right w:w="108" w:type="dxa"/>
+          </w:tblCellMar>
         </w:tblPrEx>
         <w:tc>
           <w:tcPr>
@@ -3520,9 +3524,9 @@
         </w:rPr>
         <w:drawing>
           <wp:inline distT="0" distB="0" distL="114300" distR="114300">
-            <wp:extent cx="9347835" cy="3327400"/>
-            <wp:effectExtent l="0" t="0" r="0" b="6350"/>
-            <wp:docPr id="1" name="Изображение 1" descr="UseCaseDiagram1"/>
+            <wp:extent cx="8857615" cy="3589655"/>
+            <wp:effectExtent l="0" t="0" r="0" b="10795"/>
+            <wp:docPr id="7" name="Изображение 7" descr="UseCaseDiagram_part1"/>
             <wp:cNvGraphicFramePr>
               <a:graphicFrameLocks xmlns:a="http://schemas.openxmlformats.org/drawingml/2006/main" noChangeAspect="1"/>
             </wp:cNvGraphicFramePr>
@@ -3530,7 +3534,7 @@
               <a:graphicData uri="http://schemas.openxmlformats.org/drawingml/2006/picture">
                 <pic:pic xmlns:pic="http://schemas.openxmlformats.org/drawingml/2006/picture">
                   <pic:nvPicPr>
-                    <pic:cNvPr id="1" name="Изображение 1" descr="UseCaseDiagram1"/>
+                    <pic:cNvPr id="7" name="Изображение 7" descr="UseCaseDiagram_part1"/>
                     <pic:cNvPicPr>
                       <a:picLocks noChangeAspect="1"/>
                     </pic:cNvPicPr>
@@ -3543,7 +3547,6 @@
                         </a:ext>
                       </a:extLst>
                     </a:blip>
-                    <a:srcRect l="3650" r="4451" b="55401"/>
                     <a:stretch>
                       <a:fillRect/>
                     </a:stretch>
@@ -3551,7 +3554,7 @@
                   <pic:spPr>
                     <a:xfrm>
                       <a:off x="0" y="0"/>
-                      <a:ext cx="9347835" cy="3327400"/>
+                      <a:ext cx="8857615" cy="3589655"/>
                     </a:xfrm>
                     <a:prstGeom prst="rect">
                       <a:avLst/>
@@ -3571,15 +3574,13 @@
           <w:lang w:val="ru-RU"/>
         </w:rPr>
       </w:pPr>
-      <w:bookmarkStart w:id="0" w:name="_GoBack"/>
-      <w:bookmarkEnd w:id="0"/>
     </w:p>
     <w:p>
       <w:pPr>
         <w:jc w:val="center"/>
         <w:rPr>
           <w:rFonts w:hint="default"/>
-          <w:lang w:val="ru-RU"/>
+          <w:lang w:val="en-US"/>
         </w:rPr>
         <w:sectPr>
           <w:type w:val="continuous"/>
@@ -3592,13 +3593,13 @@
       <w:r>
         <w:rPr>
           <w:rFonts w:hint="default"/>
-          <w:lang w:val="ru-RU"/>
+          <w:lang w:val="en-US"/>
         </w:rPr>
         <w:drawing>
           <wp:inline distT="0" distB="0" distL="114300" distR="114300">
-            <wp:extent cx="9116060" cy="4113530"/>
-            <wp:effectExtent l="0" t="0" r="8890" b="1270"/>
-            <wp:docPr id="2" name="Изображение 2" descr="UseCaseDiagram1"/>
+            <wp:extent cx="8855075" cy="4773930"/>
+            <wp:effectExtent l="0" t="0" r="0" b="7620"/>
+            <wp:docPr id="5" name="Изображение 5" descr="UseCaseDiagram_part2"/>
             <wp:cNvGraphicFramePr>
               <a:graphicFrameLocks xmlns:a="http://schemas.openxmlformats.org/drawingml/2006/main" noChangeAspect="1"/>
             </wp:cNvGraphicFramePr>
@@ -3606,7 +3607,7 @@
               <a:graphicData uri="http://schemas.openxmlformats.org/drawingml/2006/picture">
                 <pic:pic xmlns:pic="http://schemas.openxmlformats.org/drawingml/2006/picture">
                   <pic:nvPicPr>
-                    <pic:cNvPr id="2" name="Изображение 2" descr="UseCaseDiagram1"/>
+                    <pic:cNvPr id="5" name="Изображение 5" descr="UseCaseDiagram_part2"/>
                     <pic:cNvPicPr>
                       <a:picLocks noChangeAspect="1"/>
                     </pic:cNvPicPr>
@@ -3619,7 +3620,6 @@
                         </a:ext>
                       </a:extLst>
                     </a:blip>
-                    <a:srcRect l="10386" t="45287" r="682"/>
                     <a:stretch>
                       <a:fillRect/>
                     </a:stretch>
@@ -3627,7 +3627,7 @@
                   <pic:spPr>
                     <a:xfrm>
                       <a:off x="0" y="0"/>
-                      <a:ext cx="9116060" cy="4113530"/>
+                      <a:ext cx="8855075" cy="4773930"/>
                     </a:xfrm>
                     <a:prstGeom prst="rect">
                       <a:avLst/>
@@ -3660,6 +3660,134 @@
         </w:rPr>
         <w:t>Спецификации прецедентов</w:t>
       </w:r>
+    </w:p>
+    <w:p>
+      <w:pPr>
+        <w:rPr>
+          <w:rFonts w:hint="default"/>
+          <w:lang w:val="ru-RU"/>
+        </w:rPr>
+      </w:pPr>
+      <w:r>
+        <w:rPr>
+          <w:rFonts w:hint="default"/>
+          <w:lang w:val="ru-RU"/>
+        </w:rPr>
+        <w:t>Расширенные описания основных прецедентов.</w:t>
+      </w:r>
+    </w:p>
+    <w:p>
+      <w:pPr>
+        <w:rPr>
+          <w:rFonts w:hint="default"/>
+          <w:lang w:val="ru-RU"/>
+        </w:rPr>
+      </w:pPr>
+    </w:p>
+    <w:p>
+      <w:pPr>
+        <w:numPr>
+          <w:ilvl w:val="0"/>
+          <w:numId w:val="7"/>
+        </w:numPr>
+        <w:rPr>
+          <w:rFonts w:hint="default"/>
+          <w:lang w:val="ru-RU"/>
+        </w:rPr>
+      </w:pPr>
+      <w:r>
+        <w:rPr>
+          <w:rFonts w:hint="default"/>
+          <w:lang w:val="ru-RU"/>
+        </w:rPr>
+        <w:t>Оставить заявку</w:t>
+      </w:r>
+    </w:p>
+    <w:p>
+      <w:pPr>
+        <w:numPr>
+          <w:ilvl w:val="0"/>
+          <w:numId w:val="7"/>
+        </w:numPr>
+        <w:rPr>
+          <w:rFonts w:hint="default"/>
+          <w:lang w:val="ru-RU"/>
+        </w:rPr>
+      </w:pPr>
+      <w:r>
+        <w:rPr>
+          <w:rFonts w:hint="default"/>
+          <w:lang w:val="ru-RU"/>
+        </w:rPr>
+        <w:t>Обработать заявку</w:t>
+      </w:r>
+    </w:p>
+    <w:p>
+      <w:pPr>
+        <w:numPr>
+          <w:ilvl w:val="0"/>
+          <w:numId w:val="7"/>
+        </w:numPr>
+        <w:rPr>
+          <w:rFonts w:hint="default"/>
+          <w:lang w:val="ru-RU"/>
+        </w:rPr>
+      </w:pPr>
+      <w:r>
+        <w:rPr>
+          <w:rFonts w:hint="default"/>
+          <w:lang w:val="ru-RU"/>
+        </w:rPr>
+        <w:t>Авторизация</w:t>
+      </w:r>
+    </w:p>
+    <w:p>
+      <w:pPr>
+        <w:numPr>
+          <w:ilvl w:val="0"/>
+          <w:numId w:val="7"/>
+        </w:numPr>
+        <w:rPr>
+          <w:rFonts w:hint="default"/>
+          <w:lang w:val="ru-RU"/>
+        </w:rPr>
+      </w:pPr>
+      <w:r>
+        <w:rPr>
+          <w:rFonts w:hint="default"/>
+          <w:lang w:val="ru-RU"/>
+        </w:rPr>
+        <w:t>Просмотр расписания преподавателя</w:t>
+      </w:r>
+    </w:p>
+    <w:p>
+      <w:pPr>
+        <w:numPr>
+          <w:ilvl w:val="0"/>
+          <w:numId w:val="7"/>
+        </w:numPr>
+        <w:rPr>
+          <w:rFonts w:hint="default"/>
+          <w:lang w:val="ru-RU"/>
+        </w:rPr>
+      </w:pPr>
+      <w:r>
+        <w:rPr>
+          <w:rFonts w:hint="default"/>
+          <w:lang w:val="ru-RU"/>
+        </w:rPr>
+        <w:t>Просмотр расписания ученика</w:t>
+      </w:r>
+      <w:bookmarkStart w:id="0" w:name="_GoBack"/>
+      <w:bookmarkEnd w:id="0"/>
+    </w:p>
+    <w:p>
+      <w:pPr>
+        <w:rPr>
+          <w:rFonts w:hint="default"/>
+          <w:lang w:val="ru-RU"/>
+        </w:rPr>
+      </w:pPr>
     </w:p>
     <w:p>
       <w:pPr>
@@ -4444,6 +4572,18 @@
       </w:rPr>
     </w:lvl>
   </w:abstractNum>
+  <w:abstractNum w:abstractNumId="6">
+    <w:nsid w:val="6CA7BD26"/>
+    <w:multiLevelType w:val="singleLevel"/>
+    <w:tmpl w:val="6CA7BD26"/>
+    <w:lvl w:ilvl="0" w:tentative="0">
+      <w:start w:val="1"/>
+      <w:numFmt w:val="decimal"/>
+      <w:suff w:val="space"/>
+      <w:lvlText w:val="%1)"/>
+      <w:lvlJc w:val="left"/>
+    </w:lvl>
+  </w:abstractNum>
   <w:num w:numId="1">
     <w:abstractNumId w:val="3"/>
   </w:num>
@@ -4461,6 +4601,9 @@
   </w:num>
   <w:num w:numId="6">
     <w:abstractNumId w:val="0"/>
+  </w:num>
+  <w:num w:numId="7">
+    <w:abstractNumId w:val="6"/>
   </w:num>
 </w:numbering>
 </file>

</xml_diff>

<commit_message>
vault backup: 2022-11-09 17:03:30
</commit_message>
<xml_diff>
--- a/Технологии разработки программного обеспечения/Лабораторные работы/lab4/Отчёт черновикdocx.docx
+++ b/Технологии разработки программного обеспечения/Лабораторные работы/lab4/Отчёт черновикdocx.docx
@@ -928,10 +928,6 @@
             <w:insideH w:val="single" w:color="auto" w:sz="4" w:space="0"/>
             <w:insideV w:val="single" w:color="auto" w:sz="4" w:space="0"/>
           </w:tblBorders>
-          <w:tblCellMar>
-            <w:left w:w="108" w:type="dxa"/>
-            <w:right w:w="108" w:type="dxa"/>
-          </w:tblCellMar>
         </w:tblPrEx>
         <w:tc>
           <w:tcPr>
@@ -3706,6 +3702,421 @@
     <w:p>
       <w:pPr>
         <w:numPr>
+          <w:numId w:val="0"/>
+        </w:numPr>
+        <w:ind w:firstLine="708" w:firstLineChars="0"/>
+        <w:rPr>
+          <w:rFonts w:hint="default"/>
+          <w:lang w:val="ru-RU"/>
+        </w:rPr>
+      </w:pPr>
+      <w:r>
+        <w:rPr>
+          <w:rFonts w:hint="default"/>
+          <w:lang w:val="ru-RU"/>
+        </w:rPr>
+        <w:t xml:space="preserve">Предусловие: </w:t>
+      </w:r>
+    </w:p>
+    <w:p>
+      <w:pPr>
+        <w:numPr>
+          <w:numId w:val="0"/>
+        </w:numPr>
+        <w:ind w:firstLine="708" w:firstLineChars="0"/>
+        <w:rPr>
+          <w:rFonts w:hint="default"/>
+          <w:lang w:val="ru-RU"/>
+        </w:rPr>
+      </w:pPr>
+      <w:r>
+        <w:rPr>
+          <w:rFonts w:hint="default"/>
+          <w:lang w:val="ru-RU"/>
+        </w:rPr>
+        <w:t>- перед началом прецедента пользователь должен открыть веб-страницу портала.</w:t>
+      </w:r>
+    </w:p>
+    <w:p>
+      <w:pPr>
+        <w:numPr>
+          <w:numId w:val="0"/>
+        </w:numPr>
+        <w:ind w:firstLine="708" w:firstLineChars="0"/>
+        <w:rPr>
+          <w:rFonts w:hint="default"/>
+          <w:lang w:val="ru-RU"/>
+        </w:rPr>
+      </w:pPr>
+    </w:p>
+    <w:p>
+      <w:pPr>
+        <w:numPr>
+          <w:numId w:val="0"/>
+        </w:numPr>
+        <w:ind w:firstLine="708" w:firstLineChars="0"/>
+        <w:rPr>
+          <w:rFonts w:hint="default"/>
+          <w:lang w:val="ru-RU"/>
+        </w:rPr>
+      </w:pPr>
+      <w:r>
+        <w:rPr>
+          <w:rFonts w:hint="default"/>
+          <w:lang w:val="ru-RU"/>
+        </w:rPr>
+        <w:t xml:space="preserve">Главный поток: </w:t>
+      </w:r>
+    </w:p>
+    <w:p>
+      <w:pPr>
+        <w:numPr>
+          <w:numId w:val="0"/>
+        </w:numPr>
+        <w:ind w:firstLine="708" w:firstLineChars="0"/>
+        <w:rPr>
+          <w:rFonts w:hint="default"/>
+          <w:lang w:val="ru-RU"/>
+        </w:rPr>
+      </w:pPr>
+      <w:r>
+        <w:rPr>
+          <w:rFonts w:hint="default"/>
+          <w:lang w:val="ru-RU"/>
+        </w:rPr>
+        <w:t xml:space="preserve">- прецедент «Оставить заявку» начинается, когда пользователь нажимает на главной странице кнопку «Подать заявку на обучение». Выполняется подпоток </w:t>
+      </w:r>
+      <w:r>
+        <w:rPr>
+          <w:rFonts w:hint="default"/>
+          <w:lang w:val="en-US"/>
+        </w:rPr>
+        <w:t>S-1</w:t>
+      </w:r>
+      <w:r>
+        <w:rPr>
+          <w:rFonts w:hint="default"/>
+          <w:lang w:val="ru-RU"/>
+        </w:rPr>
+        <w:t>: ввод данных заявки.</w:t>
+      </w:r>
+    </w:p>
+    <w:p>
+      <w:pPr>
+        <w:numPr>
+          <w:numId w:val="0"/>
+        </w:numPr>
+        <w:ind w:firstLine="708" w:firstLineChars="0"/>
+        <w:rPr>
+          <w:rFonts w:hint="default"/>
+          <w:lang w:val="ru-RU"/>
+        </w:rPr>
+      </w:pPr>
+    </w:p>
+    <w:p>
+      <w:pPr>
+        <w:numPr>
+          <w:numId w:val="0"/>
+        </w:numPr>
+        <w:ind w:firstLine="708" w:firstLineChars="0"/>
+        <w:rPr>
+          <w:rFonts w:hint="default"/>
+          <w:lang w:val="ru-RU"/>
+        </w:rPr>
+      </w:pPr>
+      <w:r>
+        <w:rPr>
+          <w:rFonts w:hint="default"/>
+          <w:lang w:val="ru-RU"/>
+        </w:rPr>
+        <w:t>Подпотоки:</w:t>
+      </w:r>
+    </w:p>
+    <w:p>
+      <w:pPr>
+        <w:numPr>
+          <w:ilvl w:val="0"/>
+          <w:numId w:val="0"/>
+        </w:numPr>
+        <w:ind w:firstLine="708" w:firstLineChars="0"/>
+        <w:rPr>
+          <w:rFonts w:hint="default"/>
+          <w:lang w:val="ru-RU"/>
+        </w:rPr>
+      </w:pPr>
+      <w:r>
+        <w:rPr>
+          <w:rFonts w:hint="default"/>
+          <w:lang w:val="ru-RU"/>
+        </w:rPr>
+        <w:t xml:space="preserve">- </w:t>
+      </w:r>
+      <w:r>
+        <w:rPr>
+          <w:rFonts w:hint="default"/>
+          <w:lang w:val="en-US"/>
+        </w:rPr>
+        <w:t>S</w:t>
+      </w:r>
+      <w:r>
+        <w:rPr>
+          <w:rFonts w:hint="default"/>
+          <w:lang w:val="ru-RU"/>
+        </w:rPr>
+        <w:t>-</w:t>
+      </w:r>
+      <w:r>
+        <w:rPr>
+          <w:rFonts w:hint="default"/>
+          <w:lang w:val="en-US"/>
+        </w:rPr>
+        <w:t xml:space="preserve">1: </w:t>
+      </w:r>
+      <w:r>
+        <w:rPr>
+          <w:rFonts w:hint="default"/>
+          <w:lang w:val="ru-RU"/>
+        </w:rPr>
+        <w:t>ввод данных заявки. Система отображает форму для ввода ФИО, номера телефона и информации о себе. Затем происходит отправка формы (</w:t>
+      </w:r>
+      <w:r>
+        <w:rPr>
+          <w:rFonts w:hint="default"/>
+          <w:lang w:val="en-US"/>
+        </w:rPr>
+        <w:t>E-1, E-2, E-3)</w:t>
+      </w:r>
+      <w:r>
+        <w:rPr>
+          <w:rFonts w:hint="default"/>
+          <w:lang w:val="ru-RU"/>
+        </w:rPr>
+        <w:t>. Возврат к началу прецедента.</w:t>
+      </w:r>
+    </w:p>
+    <w:p>
+      <w:pPr>
+        <w:numPr>
+          <w:numId w:val="0"/>
+        </w:numPr>
+        <w:ind w:firstLine="708" w:firstLineChars="0"/>
+        <w:rPr>
+          <w:rFonts w:hint="default"/>
+          <w:lang w:val="ru-RU"/>
+        </w:rPr>
+      </w:pPr>
+    </w:p>
+    <w:p>
+      <w:pPr>
+        <w:numPr>
+          <w:numId w:val="0"/>
+        </w:numPr>
+        <w:ind w:firstLine="708" w:firstLineChars="0"/>
+        <w:rPr>
+          <w:rFonts w:hint="default"/>
+          <w:lang w:val="ru-RU"/>
+        </w:rPr>
+      </w:pPr>
+      <w:r>
+        <w:rPr>
+          <w:rFonts w:hint="default"/>
+          <w:lang w:val="ru-RU"/>
+        </w:rPr>
+        <w:t>Постусловие:</w:t>
+      </w:r>
+    </w:p>
+    <w:p>
+      <w:pPr>
+        <w:numPr>
+          <w:numId w:val="0"/>
+        </w:numPr>
+        <w:ind w:firstLine="708" w:firstLineChars="0"/>
+        <w:rPr>
+          <w:rFonts w:hint="default"/>
+          <w:lang w:val="ru-RU"/>
+        </w:rPr>
+      </w:pPr>
+      <w:r>
+        <w:rPr>
+          <w:rFonts w:hint="default"/>
+          <w:lang w:val="ru-RU"/>
+        </w:rPr>
+        <w:t>- заявка добавляется в базу данных.</w:t>
+      </w:r>
+    </w:p>
+    <w:p>
+      <w:pPr>
+        <w:numPr>
+          <w:numId w:val="0"/>
+        </w:numPr>
+        <w:ind w:firstLine="708" w:firstLineChars="0"/>
+        <w:rPr>
+          <w:rFonts w:hint="default"/>
+          <w:lang w:val="ru-RU"/>
+        </w:rPr>
+      </w:pPr>
+    </w:p>
+    <w:p>
+      <w:pPr>
+        <w:numPr>
+          <w:numId w:val="0"/>
+        </w:numPr>
+        <w:ind w:firstLine="708" w:firstLineChars="0"/>
+        <w:rPr>
+          <w:rFonts w:hint="default"/>
+          <w:lang w:val="ru-RU"/>
+        </w:rPr>
+      </w:pPr>
+      <w:r>
+        <w:rPr>
+          <w:rFonts w:hint="default"/>
+          <w:lang w:val="ru-RU"/>
+        </w:rPr>
+        <w:t>Альтернативные потоки:</w:t>
+      </w:r>
+    </w:p>
+    <w:p>
+      <w:pPr>
+        <w:numPr>
+          <w:numId w:val="0"/>
+        </w:numPr>
+        <w:ind w:firstLine="708" w:firstLineChars="0"/>
+        <w:rPr>
+          <w:rFonts w:hint="default"/>
+          <w:lang w:val="ru-RU"/>
+        </w:rPr>
+      </w:pPr>
+      <w:r>
+        <w:rPr>
+          <w:rFonts w:hint="default"/>
+          <w:lang w:val="ru-RU"/>
+        </w:rPr>
+        <w:t xml:space="preserve">- </w:t>
+      </w:r>
+      <w:r>
+        <w:rPr>
+          <w:rFonts w:hint="default"/>
+          <w:lang w:val="en-US"/>
+        </w:rPr>
+        <w:t xml:space="preserve">E-1: </w:t>
+      </w:r>
+      <w:r>
+        <w:rPr>
+          <w:rFonts w:hint="default"/>
+          <w:lang w:val="ru-RU"/>
+        </w:rPr>
+        <w:t>пользователь ввёл ФИО некорректно. Пользователь может повторить ввод или прекратить прецедент.</w:t>
+      </w:r>
+    </w:p>
+    <w:p>
+      <w:pPr>
+        <w:numPr>
+          <w:numId w:val="0"/>
+        </w:numPr>
+        <w:ind w:firstLine="708" w:firstLineChars="0"/>
+        <w:rPr>
+          <w:rFonts w:hint="default"/>
+          <w:lang w:val="ru-RU"/>
+        </w:rPr>
+      </w:pPr>
+      <w:r>
+        <w:rPr>
+          <w:rFonts w:hint="default"/>
+          <w:lang w:val="ru-RU"/>
+        </w:rPr>
+        <w:t xml:space="preserve">- </w:t>
+      </w:r>
+      <w:r>
+        <w:rPr>
+          <w:rFonts w:hint="default"/>
+          <w:lang w:val="en-US"/>
+        </w:rPr>
+        <w:t>E-</w:t>
+      </w:r>
+      <w:r>
+        <w:rPr>
+          <w:rFonts w:hint="default"/>
+          <w:lang w:val="ru-RU"/>
+        </w:rPr>
+        <w:t>2</w:t>
+      </w:r>
+      <w:r>
+        <w:rPr>
+          <w:rFonts w:hint="default"/>
+          <w:lang w:val="en-US"/>
+        </w:rPr>
+        <w:t xml:space="preserve">: </w:t>
+      </w:r>
+      <w:r>
+        <w:rPr>
+          <w:rFonts w:hint="default"/>
+          <w:lang w:val="ru-RU"/>
+        </w:rPr>
+        <w:t>пользователь ввёл номер телефона некорректно. Пользователь может повторить ввод или прекратить прецедент.</w:t>
+      </w:r>
+    </w:p>
+    <w:p>
+      <w:pPr>
+        <w:numPr>
+          <w:numId w:val="0"/>
+        </w:numPr>
+        <w:ind w:firstLine="708" w:firstLineChars="0"/>
+        <w:rPr>
+          <w:rFonts w:hint="default"/>
+          <w:lang w:val="ru-RU"/>
+        </w:rPr>
+      </w:pPr>
+      <w:r>
+        <w:rPr>
+          <w:rFonts w:hint="default"/>
+          <w:lang w:val="ru-RU"/>
+        </w:rPr>
+        <w:t xml:space="preserve">- </w:t>
+      </w:r>
+      <w:r>
+        <w:rPr>
+          <w:rFonts w:hint="default"/>
+          <w:lang w:val="en-US"/>
+        </w:rPr>
+        <w:t>E-</w:t>
+      </w:r>
+      <w:r>
+        <w:rPr>
+          <w:rFonts w:hint="default"/>
+          <w:lang w:val="ru-RU"/>
+        </w:rPr>
+        <w:t>3</w:t>
+      </w:r>
+      <w:r>
+        <w:rPr>
+          <w:rFonts w:hint="default"/>
+          <w:lang w:val="en-US"/>
+        </w:rPr>
+        <w:t xml:space="preserve">: </w:t>
+      </w:r>
+      <w:r>
+        <w:rPr>
+          <w:rFonts w:hint="default"/>
+          <w:lang w:val="ru-RU"/>
+        </w:rPr>
+        <w:t>пользователь ввёл информацию о себе некорректно. Пользователь может повторить ввод или прекратить прецедент.</w:t>
+      </w:r>
+    </w:p>
+    <w:p>
+      <w:pPr>
+        <w:numPr>
+          <w:numId w:val="0"/>
+        </w:numPr>
+        <w:ind w:firstLine="708" w:firstLineChars="0"/>
+        <w:rPr>
+          <w:rFonts w:hint="default"/>
+          <w:lang w:val="ru-RU"/>
+        </w:rPr>
+      </w:pPr>
+    </w:p>
+    <w:p>
+      <w:pPr>
+        <w:numPr>
           <w:ilvl w:val="0"/>
           <w:numId w:val="7"/>
         </w:numPr>
@@ -3726,20 +4137,495 @@
       <w:pPr>
         <w:numPr>
           <w:ilvl w:val="0"/>
-          <w:numId w:val="7"/>
-        </w:numPr>
-        <w:rPr>
-          <w:rFonts w:hint="default"/>
-          <w:lang w:val="ru-RU"/>
-        </w:rPr>
-      </w:pPr>
-      <w:r>
-        <w:rPr>
-          <w:rFonts w:hint="default"/>
-          <w:lang w:val="ru-RU"/>
-        </w:rPr>
-        <w:t>Авторизация</w:t>
-      </w:r>
+          <w:numId w:val="0"/>
+        </w:numPr>
+        <w:ind w:firstLine="708" w:firstLineChars="0"/>
+        <w:rPr>
+          <w:rFonts w:hint="default"/>
+          <w:lang w:val="ru-RU"/>
+        </w:rPr>
+      </w:pPr>
+      <w:r>
+        <w:rPr>
+          <w:rFonts w:hint="default"/>
+          <w:lang w:val="ru-RU"/>
+        </w:rPr>
+        <w:t>Предусловие:</w:t>
+      </w:r>
+    </w:p>
+    <w:p>
+      <w:pPr>
+        <w:numPr>
+          <w:ilvl w:val="0"/>
+          <w:numId w:val="0"/>
+        </w:numPr>
+        <w:ind w:firstLine="708" w:firstLineChars="0"/>
+        <w:rPr>
+          <w:rFonts w:hint="default"/>
+          <w:lang w:val="ru-RU"/>
+        </w:rPr>
+      </w:pPr>
+      <w:r>
+        <w:rPr>
+          <w:rFonts w:hint="default"/>
+          <w:lang w:val="ru-RU"/>
+        </w:rPr>
+        <w:t>- перед началом прецедента должен быть выполнен прецедент «Просмотр заявок».</w:t>
+      </w:r>
+    </w:p>
+    <w:p>
+      <w:pPr>
+        <w:numPr>
+          <w:ilvl w:val="0"/>
+          <w:numId w:val="0"/>
+        </w:numPr>
+        <w:ind w:firstLine="708" w:firstLineChars="0"/>
+        <w:rPr>
+          <w:rFonts w:hint="default"/>
+          <w:lang w:val="ru-RU"/>
+        </w:rPr>
+      </w:pPr>
+    </w:p>
+    <w:p>
+      <w:pPr>
+        <w:numPr>
+          <w:ilvl w:val="0"/>
+          <w:numId w:val="0"/>
+        </w:numPr>
+        <w:ind w:firstLine="708" w:firstLineChars="0"/>
+        <w:rPr>
+          <w:rFonts w:hint="default"/>
+          <w:lang w:val="ru-RU"/>
+        </w:rPr>
+      </w:pPr>
+      <w:r>
+        <w:rPr>
+          <w:rFonts w:hint="default"/>
+          <w:lang w:val="ru-RU"/>
+        </w:rPr>
+        <w:t>Главный поток:</w:t>
+      </w:r>
+    </w:p>
+    <w:p>
+      <w:pPr>
+        <w:numPr>
+          <w:ilvl w:val="0"/>
+          <w:numId w:val="0"/>
+        </w:numPr>
+        <w:ind w:firstLine="708" w:firstLineChars="0"/>
+        <w:rPr>
+          <w:rFonts w:hint="default"/>
+          <w:lang w:val="ru-RU"/>
+        </w:rPr>
+      </w:pPr>
+      <w:r>
+        <w:rPr>
+          <w:rFonts w:hint="default"/>
+          <w:lang w:val="ru-RU"/>
+        </w:rPr>
+        <w:t xml:space="preserve">- прецедент «Обработать заявку» начинается, когда пользователь нажимает кнопку «Обработать» для необработанной заявки. Затем </w:t>
+      </w:r>
+      <w:r>
+        <w:rPr>
+          <w:rFonts w:hint="default"/>
+          <w:lang w:val="en-US"/>
+        </w:rPr>
+        <w:t>поочерёдно</w:t>
+      </w:r>
+      <w:r>
+        <w:rPr>
+          <w:rFonts w:hint="default"/>
+          <w:lang w:val="ru-RU"/>
+        </w:rPr>
+        <w:t xml:space="preserve"> выполняются следующие подпотоки: </w:t>
+      </w:r>
+      <w:r>
+        <w:rPr>
+          <w:rFonts w:hint="default"/>
+          <w:lang w:val="en-US"/>
+        </w:rPr>
+        <w:t>S-1:</w:t>
+      </w:r>
+      <w:r>
+        <w:rPr>
+          <w:rFonts w:hint="default"/>
+          <w:lang w:val="ru-RU"/>
+        </w:rPr>
+        <w:t xml:space="preserve"> звонок клиенту, </w:t>
+      </w:r>
+      <w:r>
+        <w:rPr>
+          <w:rFonts w:hint="default"/>
+          <w:lang w:val="en-US"/>
+        </w:rPr>
+        <w:t xml:space="preserve">S-2: </w:t>
+      </w:r>
+      <w:r>
+        <w:rPr>
+          <w:rFonts w:hint="default"/>
+          <w:lang w:val="ru-RU"/>
+        </w:rPr>
+        <w:t xml:space="preserve">обработка результатов звонка, </w:t>
+      </w:r>
+      <w:r>
+        <w:rPr>
+          <w:rFonts w:hint="default"/>
+          <w:lang w:val="en-US"/>
+        </w:rPr>
+        <w:t>S-3</w:t>
+      </w:r>
+      <w:r>
+        <w:rPr>
+          <w:rFonts w:hint="default"/>
+          <w:lang w:val="ru-RU"/>
+        </w:rPr>
+        <w:t>: внести данные в базу.</w:t>
+      </w:r>
+    </w:p>
+    <w:p>
+      <w:pPr>
+        <w:numPr>
+          <w:ilvl w:val="0"/>
+          <w:numId w:val="0"/>
+        </w:numPr>
+        <w:ind w:firstLine="708" w:firstLineChars="0"/>
+        <w:rPr>
+          <w:rFonts w:hint="default"/>
+          <w:lang w:val="ru-RU"/>
+        </w:rPr>
+      </w:pPr>
+    </w:p>
+    <w:p>
+      <w:pPr>
+        <w:numPr>
+          <w:ilvl w:val="0"/>
+          <w:numId w:val="0"/>
+        </w:numPr>
+        <w:ind w:firstLine="708" w:firstLineChars="0"/>
+        <w:rPr>
+          <w:rFonts w:hint="default"/>
+          <w:lang w:val="ru-RU"/>
+        </w:rPr>
+      </w:pPr>
+      <w:r>
+        <w:rPr>
+          <w:rFonts w:hint="default"/>
+          <w:lang w:val="ru-RU"/>
+        </w:rPr>
+        <w:t>Подпотоки:</w:t>
+      </w:r>
+    </w:p>
+    <w:p>
+      <w:pPr>
+        <w:numPr>
+          <w:ilvl w:val="0"/>
+          <w:numId w:val="0"/>
+        </w:numPr>
+        <w:ind w:firstLine="708" w:firstLineChars="0"/>
+        <w:rPr>
+          <w:rFonts w:hint="default"/>
+          <w:lang w:val="ru-RU"/>
+        </w:rPr>
+      </w:pPr>
+      <w:r>
+        <w:rPr>
+          <w:rFonts w:hint="default"/>
+          <w:lang w:val="ru-RU"/>
+        </w:rPr>
+        <w:t xml:space="preserve">- </w:t>
+      </w:r>
+      <w:r>
+        <w:rPr>
+          <w:rFonts w:hint="default"/>
+          <w:lang w:val="en-US"/>
+        </w:rPr>
+        <w:t xml:space="preserve">S-1: </w:t>
+      </w:r>
+      <w:r>
+        <w:rPr>
+          <w:rFonts w:hint="default"/>
+          <w:lang w:val="ru-RU"/>
+        </w:rPr>
+        <w:t xml:space="preserve">звонок клиенту. Менеджер звонит по номеру, указанному в заявке и уточняет подробности для записи на курсы, в т.ч. ФИО, номер телефона ученика, изучаемая дисциплина. После выполняется подпоток </w:t>
+      </w:r>
+      <w:r>
+        <w:rPr>
+          <w:rFonts w:hint="default"/>
+          <w:lang w:val="en-US"/>
+        </w:rPr>
+        <w:t>S-2.</w:t>
+      </w:r>
+    </w:p>
+    <w:p>
+      <w:pPr>
+        <w:numPr>
+          <w:ilvl w:val="0"/>
+          <w:numId w:val="0"/>
+        </w:numPr>
+        <w:ind w:firstLine="708" w:firstLineChars="0"/>
+        <w:rPr>
+          <w:rFonts w:hint="default"/>
+          <w:lang w:val="ru-RU"/>
+        </w:rPr>
+      </w:pPr>
+      <w:r>
+        <w:rPr>
+          <w:rFonts w:hint="default"/>
+          <w:lang w:val="en-US"/>
+        </w:rPr>
+        <w:t xml:space="preserve">- S-2: </w:t>
+      </w:r>
+      <w:r>
+        <w:rPr>
+          <w:rFonts w:hint="default"/>
+          <w:lang w:val="ru-RU"/>
+        </w:rPr>
+        <w:t xml:space="preserve">обработка результатов звонка. В случае одобрения заявки выполняется подпоток </w:t>
+      </w:r>
+      <w:r>
+        <w:rPr>
+          <w:rFonts w:hint="default"/>
+          <w:lang w:val="en-US"/>
+        </w:rPr>
+        <w:t>S-3.</w:t>
+      </w:r>
+      <w:r>
+        <w:rPr>
+          <w:rFonts w:hint="default"/>
+          <w:lang w:val="ru-RU"/>
+        </w:rPr>
+        <w:t xml:space="preserve"> В обратном случае прецедент прекращается.</w:t>
+      </w:r>
+    </w:p>
+    <w:p>
+      <w:pPr>
+        <w:numPr>
+          <w:ilvl w:val="0"/>
+          <w:numId w:val="0"/>
+        </w:numPr>
+        <w:ind w:firstLine="708" w:firstLineChars="0"/>
+        <w:rPr>
+          <w:rFonts w:hint="default"/>
+          <w:lang w:val="ru-RU"/>
+        </w:rPr>
+      </w:pPr>
+      <w:r>
+        <w:rPr>
+          <w:rFonts w:hint="default"/>
+          <w:lang w:val="en-US"/>
+        </w:rPr>
+        <w:t xml:space="preserve">- S-3: </w:t>
+      </w:r>
+      <w:r>
+        <w:rPr>
+          <w:rFonts w:hint="default"/>
+          <w:lang w:val="ru-RU"/>
+        </w:rPr>
+        <w:t>внести данные в базу. Создание учётной записи ученика. Система отображает форму для ввода ФИО, номера телефона ученика. Затем происходит отправка формы (</w:t>
+      </w:r>
+      <w:r>
+        <w:rPr>
+          <w:rFonts w:hint="default"/>
+          <w:lang w:val="en-US"/>
+        </w:rPr>
+        <w:t>E-1, E-2).</w:t>
+      </w:r>
+    </w:p>
+    <w:p>
+      <w:pPr>
+        <w:numPr>
+          <w:ilvl w:val="0"/>
+          <w:numId w:val="0"/>
+        </w:numPr>
+        <w:ind w:firstLine="708" w:firstLineChars="0"/>
+        <w:rPr>
+          <w:rFonts w:hint="default"/>
+          <w:lang w:val="ru-RU"/>
+        </w:rPr>
+      </w:pPr>
+    </w:p>
+    <w:p>
+      <w:pPr>
+        <w:numPr>
+          <w:ilvl w:val="0"/>
+          <w:numId w:val="0"/>
+        </w:numPr>
+        <w:ind w:firstLine="708" w:firstLineChars="0"/>
+        <w:rPr>
+          <w:rFonts w:hint="default"/>
+          <w:lang w:val="ru-RU"/>
+        </w:rPr>
+      </w:pPr>
+      <w:r>
+        <w:rPr>
+          <w:rFonts w:hint="default"/>
+          <w:lang w:val="ru-RU"/>
+        </w:rPr>
+        <w:t>Постусловие:</w:t>
+      </w:r>
+    </w:p>
+    <w:p>
+      <w:pPr>
+        <w:numPr>
+          <w:ilvl w:val="0"/>
+          <w:numId w:val="0"/>
+        </w:numPr>
+        <w:ind w:firstLine="708" w:firstLineChars="0"/>
+        <w:rPr>
+          <w:rFonts w:hint="default"/>
+          <w:lang w:val="ru-RU"/>
+        </w:rPr>
+      </w:pPr>
+      <w:r>
+        <w:rPr>
+          <w:rFonts w:hint="default"/>
+          <w:lang w:val="ru-RU"/>
+        </w:rPr>
+        <w:t>- заявка одобряется и в системе создаётся учётная запись ученика или заявка отклоняется.</w:t>
+      </w:r>
+    </w:p>
+    <w:p>
+      <w:pPr>
+        <w:numPr>
+          <w:ilvl w:val="0"/>
+          <w:numId w:val="0"/>
+        </w:numPr>
+        <w:ind w:firstLine="708" w:firstLineChars="0"/>
+        <w:rPr>
+          <w:rFonts w:hint="default"/>
+          <w:lang w:val="ru-RU"/>
+        </w:rPr>
+      </w:pPr>
+    </w:p>
+    <w:p>
+      <w:pPr>
+        <w:numPr>
+          <w:ilvl w:val="0"/>
+          <w:numId w:val="0"/>
+        </w:numPr>
+        <w:ind w:firstLine="708" w:firstLineChars="0"/>
+        <w:rPr>
+          <w:rFonts w:hint="default"/>
+          <w:lang w:val="ru-RU"/>
+        </w:rPr>
+      </w:pPr>
+      <w:r>
+        <w:rPr>
+          <w:rFonts w:hint="default"/>
+          <w:lang w:val="ru-RU"/>
+        </w:rPr>
+        <w:t>Альтернативные потоки:</w:t>
+      </w:r>
+    </w:p>
+    <w:p>
+      <w:pPr>
+        <w:numPr>
+          <w:ilvl w:val="0"/>
+          <w:numId w:val="0"/>
+        </w:numPr>
+        <w:ind w:firstLine="708" w:firstLineChars="0"/>
+        <w:rPr>
+          <w:rFonts w:hint="default"/>
+          <w:lang w:val="ru-RU"/>
+        </w:rPr>
+      </w:pPr>
+      <w:r>
+        <w:rPr>
+          <w:rFonts w:hint="default"/>
+          <w:lang w:val="ru-RU"/>
+        </w:rPr>
+        <w:t xml:space="preserve">- </w:t>
+      </w:r>
+      <w:r>
+        <w:rPr>
+          <w:rFonts w:hint="default"/>
+          <w:lang w:val="en-US"/>
+        </w:rPr>
+        <w:t xml:space="preserve">E-1: </w:t>
+      </w:r>
+      <w:r>
+        <w:rPr>
+          <w:rFonts w:hint="default"/>
+          <w:lang w:val="ru-RU"/>
+        </w:rPr>
+        <w:t>пользователь ввёл ФИО некорректно. Пользователь может повторить ввод или прекратить прецедент.</w:t>
+      </w:r>
+    </w:p>
+    <w:p>
+      <w:pPr>
+        <w:numPr>
+          <w:ilvl w:val="0"/>
+          <w:numId w:val="0"/>
+        </w:numPr>
+        <w:ind w:firstLine="708" w:firstLineChars="0"/>
+        <w:rPr>
+          <w:rFonts w:hint="default"/>
+          <w:lang w:val="ru-RU"/>
+        </w:rPr>
+      </w:pPr>
+      <w:r>
+        <w:rPr>
+          <w:rFonts w:hint="default"/>
+          <w:lang w:val="ru-RU"/>
+        </w:rPr>
+        <w:t xml:space="preserve">- </w:t>
+      </w:r>
+      <w:r>
+        <w:rPr>
+          <w:rFonts w:hint="default"/>
+          <w:lang w:val="en-US"/>
+        </w:rPr>
+        <w:t>E-</w:t>
+      </w:r>
+      <w:r>
+        <w:rPr>
+          <w:rFonts w:hint="default"/>
+          <w:lang w:val="ru-RU"/>
+        </w:rPr>
+        <w:t>2</w:t>
+      </w:r>
+      <w:r>
+        <w:rPr>
+          <w:rFonts w:hint="default"/>
+          <w:lang w:val="en-US"/>
+        </w:rPr>
+        <w:t xml:space="preserve">: </w:t>
+      </w:r>
+      <w:r>
+        <w:rPr>
+          <w:rFonts w:hint="default"/>
+          <w:lang w:val="ru-RU"/>
+        </w:rPr>
+        <w:t>пользователь ввёл номер телефона некорректно. Пользователь может повторить ввод или прекратить прецедент.</w:t>
+      </w:r>
+    </w:p>
+    <w:p>
+      <w:pPr>
+        <w:numPr>
+          <w:ilvl w:val="0"/>
+          <w:numId w:val="0"/>
+        </w:numPr>
+        <w:ind w:firstLine="708" w:firstLineChars="0"/>
+        <w:rPr>
+          <w:rFonts w:hint="default"/>
+          <w:lang w:val="ru-RU"/>
+        </w:rPr>
+      </w:pPr>
+      <w:bookmarkStart w:id="0" w:name="_GoBack"/>
+      <w:bookmarkEnd w:id="0"/>
+    </w:p>
+    <w:p>
+      <w:pPr>
+        <w:numPr>
+          <w:ilvl w:val="0"/>
+          <w:numId w:val="0"/>
+        </w:numPr>
+        <w:ind w:firstLine="708" w:firstLineChars="0"/>
+        <w:rPr>
+          <w:rFonts w:hint="default"/>
+          <w:lang w:val="ru-RU"/>
+        </w:rPr>
+      </w:pPr>
     </w:p>
     <w:p>
       <w:pPr>
@@ -3757,8 +4643,121 @@
           <w:rFonts w:hint="default"/>
           <w:lang w:val="ru-RU"/>
         </w:rPr>
-        <w:t>Просмотр расписания преподавателя</w:t>
-      </w:r>
+        <w:t>Авторизация</w:t>
+      </w:r>
+    </w:p>
+    <w:p>
+      <w:pPr>
+        <w:numPr>
+          <w:ilvl w:val="0"/>
+          <w:numId w:val="0"/>
+        </w:numPr>
+        <w:ind w:firstLine="708" w:firstLineChars="0"/>
+        <w:rPr>
+          <w:rFonts w:hint="default"/>
+          <w:lang w:val="ru-RU"/>
+        </w:rPr>
+      </w:pPr>
+      <w:r>
+        <w:rPr>
+          <w:rFonts w:hint="default"/>
+          <w:lang w:val="ru-RU"/>
+        </w:rPr>
+        <w:t>Предусловие:</w:t>
+      </w:r>
+    </w:p>
+    <w:p>
+      <w:pPr>
+        <w:numPr>
+          <w:ilvl w:val="0"/>
+          <w:numId w:val="0"/>
+        </w:numPr>
+        <w:ind w:firstLine="708" w:firstLineChars="0"/>
+        <w:rPr>
+          <w:rFonts w:hint="default"/>
+          <w:lang w:val="ru-RU"/>
+        </w:rPr>
+      </w:pPr>
+      <w:r>
+        <w:rPr>
+          <w:rFonts w:hint="default"/>
+          <w:lang w:val="ru-RU"/>
+        </w:rPr>
+        <w:t>Главный поток:</w:t>
+      </w:r>
+    </w:p>
+    <w:p>
+      <w:pPr>
+        <w:numPr>
+          <w:ilvl w:val="0"/>
+          <w:numId w:val="0"/>
+        </w:numPr>
+        <w:ind w:firstLine="708" w:firstLineChars="0"/>
+        <w:rPr>
+          <w:rFonts w:hint="default"/>
+          <w:lang w:val="ru-RU"/>
+        </w:rPr>
+      </w:pPr>
+      <w:r>
+        <w:rPr>
+          <w:rFonts w:hint="default"/>
+          <w:lang w:val="ru-RU"/>
+        </w:rPr>
+        <w:t>Подпотоки:</w:t>
+      </w:r>
+    </w:p>
+    <w:p>
+      <w:pPr>
+        <w:numPr>
+          <w:ilvl w:val="0"/>
+          <w:numId w:val="0"/>
+        </w:numPr>
+        <w:ind w:firstLine="708" w:firstLineChars="0"/>
+        <w:rPr>
+          <w:rFonts w:hint="default"/>
+          <w:lang w:val="ru-RU"/>
+        </w:rPr>
+      </w:pPr>
+      <w:r>
+        <w:rPr>
+          <w:rFonts w:hint="default"/>
+          <w:lang w:val="ru-RU"/>
+        </w:rPr>
+        <w:t>Постусловие:</w:t>
+      </w:r>
+    </w:p>
+    <w:p>
+      <w:pPr>
+        <w:numPr>
+          <w:ilvl w:val="0"/>
+          <w:numId w:val="0"/>
+        </w:numPr>
+        <w:ind w:firstLine="708" w:firstLineChars="0"/>
+        <w:rPr>
+          <w:rFonts w:hint="default"/>
+          <w:lang w:val="ru-RU"/>
+        </w:rPr>
+      </w:pPr>
+      <w:r>
+        <w:rPr>
+          <w:rFonts w:hint="default"/>
+          <w:lang w:val="ru-RU"/>
+        </w:rPr>
+        <w:t>Альтернативные потоки:</w:t>
+      </w:r>
+    </w:p>
+    <w:p>
+      <w:pPr>
+        <w:numPr>
+          <w:ilvl w:val="0"/>
+          <w:numId w:val="0"/>
+        </w:numPr>
+        <w:ind w:firstLine="708" w:firstLineChars="0"/>
+        <w:rPr>
+          <w:rFonts w:hint="default"/>
+          <w:lang w:val="ru-RU"/>
+        </w:rPr>
+      </w:pPr>
     </w:p>
     <w:p>
       <w:pPr>
@@ -3776,10 +4775,249 @@
           <w:rFonts w:hint="default"/>
           <w:lang w:val="ru-RU"/>
         </w:rPr>
+        <w:t>Просмотр расписания преподавателя</w:t>
+      </w:r>
+    </w:p>
+    <w:p>
+      <w:pPr>
+        <w:numPr>
+          <w:ilvl w:val="0"/>
+          <w:numId w:val="0"/>
+        </w:numPr>
+        <w:ind w:firstLine="708" w:firstLineChars="0"/>
+        <w:rPr>
+          <w:rFonts w:hint="default"/>
+          <w:lang w:val="ru-RU"/>
+        </w:rPr>
+      </w:pPr>
+      <w:r>
+        <w:rPr>
+          <w:rFonts w:hint="default"/>
+          <w:lang w:val="ru-RU"/>
+        </w:rPr>
+        <w:t>Предусловие:</w:t>
+      </w:r>
+    </w:p>
+    <w:p>
+      <w:pPr>
+        <w:numPr>
+          <w:ilvl w:val="0"/>
+          <w:numId w:val="0"/>
+        </w:numPr>
+        <w:ind w:firstLine="708" w:firstLineChars="0"/>
+        <w:rPr>
+          <w:rFonts w:hint="default"/>
+          <w:lang w:val="ru-RU"/>
+        </w:rPr>
+      </w:pPr>
+      <w:r>
+        <w:rPr>
+          <w:rFonts w:hint="default"/>
+          <w:lang w:val="ru-RU"/>
+        </w:rPr>
+        <w:t>Главный поток:</w:t>
+      </w:r>
+    </w:p>
+    <w:p>
+      <w:pPr>
+        <w:numPr>
+          <w:ilvl w:val="0"/>
+          <w:numId w:val="0"/>
+        </w:numPr>
+        <w:ind w:firstLine="708" w:firstLineChars="0"/>
+        <w:rPr>
+          <w:rFonts w:hint="default"/>
+          <w:lang w:val="ru-RU"/>
+        </w:rPr>
+      </w:pPr>
+      <w:r>
+        <w:rPr>
+          <w:rFonts w:hint="default"/>
+          <w:lang w:val="ru-RU"/>
+        </w:rPr>
+        <w:t>Подпотоки:</w:t>
+      </w:r>
+    </w:p>
+    <w:p>
+      <w:pPr>
+        <w:numPr>
+          <w:ilvl w:val="0"/>
+          <w:numId w:val="0"/>
+        </w:numPr>
+        <w:ind w:firstLine="708" w:firstLineChars="0"/>
+        <w:rPr>
+          <w:rFonts w:hint="default"/>
+          <w:lang w:val="ru-RU"/>
+        </w:rPr>
+      </w:pPr>
+      <w:r>
+        <w:rPr>
+          <w:rFonts w:hint="default"/>
+          <w:lang w:val="ru-RU"/>
+        </w:rPr>
+        <w:t>Постусловие:</w:t>
+      </w:r>
+    </w:p>
+    <w:p>
+      <w:pPr>
+        <w:numPr>
+          <w:ilvl w:val="0"/>
+          <w:numId w:val="0"/>
+        </w:numPr>
+        <w:ind w:firstLine="708" w:firstLineChars="0"/>
+        <w:rPr>
+          <w:rFonts w:hint="default"/>
+          <w:lang w:val="ru-RU"/>
+        </w:rPr>
+      </w:pPr>
+      <w:r>
+        <w:rPr>
+          <w:rFonts w:hint="default"/>
+          <w:lang w:val="ru-RU"/>
+        </w:rPr>
+        <w:t>Альтернативные потоки:</w:t>
+      </w:r>
+    </w:p>
+    <w:p>
+      <w:pPr>
+        <w:numPr>
+          <w:numId w:val="0"/>
+        </w:numPr>
+        <w:rPr>
+          <w:rFonts w:hint="default"/>
+          <w:lang w:val="ru-RU"/>
+        </w:rPr>
+      </w:pPr>
+    </w:p>
+    <w:p>
+      <w:pPr>
+        <w:numPr>
+          <w:ilvl w:val="0"/>
+          <w:numId w:val="7"/>
+        </w:numPr>
+        <w:rPr>
+          <w:rFonts w:hint="default"/>
+          <w:lang w:val="ru-RU"/>
+        </w:rPr>
+      </w:pPr>
+      <w:r>
+        <w:rPr>
+          <w:rFonts w:hint="default"/>
+          <w:lang w:val="ru-RU"/>
+        </w:rPr>
         <w:t>Просмотр расписания ученика</w:t>
       </w:r>
-      <w:bookmarkStart w:id="0" w:name="_GoBack"/>
-      <w:bookmarkEnd w:id="0"/>
+    </w:p>
+    <w:p>
+      <w:pPr>
+        <w:numPr>
+          <w:ilvl w:val="0"/>
+          <w:numId w:val="0"/>
+        </w:numPr>
+        <w:ind w:firstLine="708" w:firstLineChars="0"/>
+        <w:rPr>
+          <w:rFonts w:hint="default"/>
+          <w:lang w:val="ru-RU"/>
+        </w:rPr>
+      </w:pPr>
+      <w:r>
+        <w:rPr>
+          <w:rFonts w:hint="default"/>
+          <w:lang w:val="ru-RU"/>
+        </w:rPr>
+        <w:t>Предусловие:</w:t>
+      </w:r>
+    </w:p>
+    <w:p>
+      <w:pPr>
+        <w:numPr>
+          <w:ilvl w:val="0"/>
+          <w:numId w:val="0"/>
+        </w:numPr>
+        <w:ind w:firstLine="708" w:firstLineChars="0"/>
+        <w:rPr>
+          <w:rFonts w:hint="default"/>
+          <w:lang w:val="ru-RU"/>
+        </w:rPr>
+      </w:pPr>
+      <w:r>
+        <w:rPr>
+          <w:rFonts w:hint="default"/>
+          <w:lang w:val="ru-RU"/>
+        </w:rPr>
+        <w:t>Главный поток:</w:t>
+      </w:r>
+    </w:p>
+    <w:p>
+      <w:pPr>
+        <w:numPr>
+          <w:ilvl w:val="0"/>
+          <w:numId w:val="0"/>
+        </w:numPr>
+        <w:ind w:firstLine="708" w:firstLineChars="0"/>
+        <w:rPr>
+          <w:rFonts w:hint="default"/>
+          <w:lang w:val="ru-RU"/>
+        </w:rPr>
+      </w:pPr>
+      <w:r>
+        <w:rPr>
+          <w:rFonts w:hint="default"/>
+          <w:lang w:val="ru-RU"/>
+        </w:rPr>
+        <w:t>Подпотоки:</w:t>
+      </w:r>
+    </w:p>
+    <w:p>
+      <w:pPr>
+        <w:numPr>
+          <w:ilvl w:val="0"/>
+          <w:numId w:val="0"/>
+        </w:numPr>
+        <w:ind w:firstLine="708" w:firstLineChars="0"/>
+        <w:rPr>
+          <w:rFonts w:hint="default"/>
+          <w:lang w:val="ru-RU"/>
+        </w:rPr>
+      </w:pPr>
+      <w:r>
+        <w:rPr>
+          <w:rFonts w:hint="default"/>
+          <w:lang w:val="ru-RU"/>
+        </w:rPr>
+        <w:t>Постусловие:</w:t>
+      </w:r>
+    </w:p>
+    <w:p>
+      <w:pPr>
+        <w:numPr>
+          <w:ilvl w:val="0"/>
+          <w:numId w:val="0"/>
+        </w:numPr>
+        <w:ind w:firstLine="708" w:firstLineChars="0"/>
+        <w:rPr>
+          <w:rFonts w:hint="default"/>
+          <w:lang w:val="ru-RU"/>
+        </w:rPr>
+      </w:pPr>
+      <w:r>
+        <w:rPr>
+          <w:rFonts w:hint="default"/>
+          <w:lang w:val="ru-RU"/>
+        </w:rPr>
+        <w:t>Альтернативные потоки:</w:t>
+      </w:r>
+    </w:p>
+    <w:p>
+      <w:pPr>
+        <w:numPr>
+          <w:numId w:val="0"/>
+        </w:numPr>
+        <w:rPr>
+          <w:rFonts w:hint="default"/>
+          <w:lang w:val="ru-RU"/>
+        </w:rPr>
+      </w:pPr>
     </w:p>
     <w:p>
       <w:pPr>
@@ -4574,7 +5812,7 @@
   </w:abstractNum>
   <w:abstractNum w:abstractNumId="6">
     <w:nsid w:val="6CA7BD26"/>
-    <w:multiLevelType w:val="singleLevel"/>
+    <w:multiLevelType w:val="multilevel"/>
     <w:tmpl w:val="6CA7BD26"/>
     <w:lvl w:ilvl="0" w:tentative="0">
       <w:start w:val="1"/>
@@ -4582,6 +5820,126 @@
       <w:suff w:val="space"/>
       <w:lvlText w:val="%1)"/>
       <w:lvlJc w:val="left"/>
+    </w:lvl>
+    <w:lvl w:ilvl="1" w:tentative="0">
+      <w:start w:val="1"/>
+      <w:numFmt w:val="lowerLetter"/>
+      <w:lvlText w:val="%2)"/>
+      <w:lvlJc w:val="left"/>
+      <w:pPr>
+        <w:tabs>
+          <w:tab w:val="left" w:pos="840"/>
+        </w:tabs>
+        <w:ind w:left="840" w:leftChars="0" w:hanging="420" w:firstLineChars="0"/>
+      </w:pPr>
+      <w:rPr>
+        <w:rFonts w:hint="default"/>
+      </w:rPr>
+    </w:lvl>
+    <w:lvl w:ilvl="2" w:tentative="0">
+      <w:start w:val="1"/>
+      <w:numFmt w:val="lowerRoman"/>
+      <w:lvlText w:val="%3."/>
+      <w:lvlJc w:val="left"/>
+      <w:pPr>
+        <w:tabs>
+          <w:tab w:val="left" w:pos="1260"/>
+        </w:tabs>
+        <w:ind w:left="1260" w:leftChars="0" w:hanging="420" w:firstLineChars="0"/>
+      </w:pPr>
+      <w:rPr>
+        <w:rFonts w:hint="default"/>
+      </w:rPr>
+    </w:lvl>
+    <w:lvl w:ilvl="3" w:tentative="0">
+      <w:start w:val="1"/>
+      <w:numFmt w:val="decimal"/>
+      <w:lvlText w:val="%4."/>
+      <w:lvlJc w:val="left"/>
+      <w:pPr>
+        <w:tabs>
+          <w:tab w:val="left" w:pos="1680"/>
+        </w:tabs>
+        <w:ind w:left="1680" w:leftChars="0" w:hanging="420" w:firstLineChars="0"/>
+      </w:pPr>
+      <w:rPr>
+        <w:rFonts w:hint="default"/>
+      </w:rPr>
+    </w:lvl>
+    <w:lvl w:ilvl="4" w:tentative="0">
+      <w:start w:val="1"/>
+      <w:numFmt w:val="lowerLetter"/>
+      <w:lvlText w:val="%5)"/>
+      <w:lvlJc w:val="left"/>
+      <w:pPr>
+        <w:tabs>
+          <w:tab w:val="left" w:pos="2100"/>
+        </w:tabs>
+        <w:ind w:left="2100" w:leftChars="0" w:hanging="420" w:firstLineChars="0"/>
+      </w:pPr>
+      <w:rPr>
+        <w:rFonts w:hint="default"/>
+      </w:rPr>
+    </w:lvl>
+    <w:lvl w:ilvl="5" w:tentative="0">
+      <w:start w:val="1"/>
+      <w:numFmt w:val="lowerRoman"/>
+      <w:lvlText w:val="%6."/>
+      <w:lvlJc w:val="left"/>
+      <w:pPr>
+        <w:tabs>
+          <w:tab w:val="left" w:pos="2520"/>
+        </w:tabs>
+        <w:ind w:left="2520" w:leftChars="0" w:hanging="420" w:firstLineChars="0"/>
+      </w:pPr>
+      <w:rPr>
+        <w:rFonts w:hint="default"/>
+      </w:rPr>
+    </w:lvl>
+    <w:lvl w:ilvl="6" w:tentative="0">
+      <w:start w:val="1"/>
+      <w:numFmt w:val="decimal"/>
+      <w:lvlText w:val="%7."/>
+      <w:lvlJc w:val="left"/>
+      <w:pPr>
+        <w:tabs>
+          <w:tab w:val="left" w:pos="2940"/>
+        </w:tabs>
+        <w:ind w:left="2940" w:leftChars="0" w:hanging="420" w:firstLineChars="0"/>
+      </w:pPr>
+      <w:rPr>
+        <w:rFonts w:hint="default"/>
+      </w:rPr>
+    </w:lvl>
+    <w:lvl w:ilvl="7" w:tentative="0">
+      <w:start w:val="1"/>
+      <w:numFmt w:val="lowerLetter"/>
+      <w:lvlText w:val="%8)"/>
+      <w:lvlJc w:val="left"/>
+      <w:pPr>
+        <w:tabs>
+          <w:tab w:val="left" w:pos="3360"/>
+        </w:tabs>
+        <w:ind w:left="3360" w:leftChars="0" w:hanging="420" w:firstLineChars="0"/>
+      </w:pPr>
+      <w:rPr>
+        <w:rFonts w:hint="default"/>
+      </w:rPr>
+    </w:lvl>
+    <w:lvl w:ilvl="8" w:tentative="0">
+      <w:start w:val="1"/>
+      <w:numFmt w:val="lowerRoman"/>
+      <w:lvlText w:val="%9."/>
+      <w:lvlJc w:val="left"/>
+      <w:pPr>
+        <w:tabs>
+          <w:tab w:val="left" w:pos="3780"/>
+        </w:tabs>
+        <w:ind w:left="3780" w:leftChars="0" w:hanging="420" w:firstLineChars="0"/>
+      </w:pPr>
+      <w:rPr>
+        <w:rFonts w:hint="default"/>
+      </w:rPr>
     </w:lvl>
   </w:abstractNum>
   <w:num w:numId="1">

</xml_diff>

<commit_message>
vault backup: 2022-11-09 17:24:30
</commit_message>
<xml_diff>
--- a/Технологии разработки программного обеспечения/Лабораторные работы/lab4/Отчёт черновикdocx.docx
+++ b/Технологии разработки программного обеспечения/Лабораторные работы/lab4/Отчёт черновикdocx.docx
@@ -928,6 +928,10 @@
             <w:insideH w:val="single" w:color="auto" w:sz="4" w:space="0"/>
             <w:insideV w:val="single" w:color="auto" w:sz="4" w:space="0"/>
           </w:tblBorders>
+          <w:tblCellMar>
+            <w:left w:w="108" w:type="dxa"/>
+            <w:right w:w="108" w:type="dxa"/>
+          </w:tblCellMar>
         </w:tblPrEx>
         <w:tc>
           <w:tcPr>
@@ -4611,442 +4615,576 @@
           <w:lang w:val="ru-RU"/>
         </w:rPr>
       </w:pPr>
+    </w:p>
+    <w:p>
+      <w:pPr>
+        <w:numPr>
+          <w:ilvl w:val="0"/>
+          <w:numId w:val="0"/>
+        </w:numPr>
+        <w:ind w:firstLine="708" w:firstLineChars="0"/>
+        <w:rPr>
+          <w:rFonts w:hint="default"/>
+          <w:lang w:val="ru-RU"/>
+        </w:rPr>
+      </w:pPr>
+    </w:p>
+    <w:p>
+      <w:pPr>
+        <w:numPr>
+          <w:ilvl w:val="0"/>
+          <w:numId w:val="7"/>
+        </w:numPr>
+        <w:rPr>
+          <w:rFonts w:hint="default"/>
+          <w:lang w:val="ru-RU"/>
+        </w:rPr>
+      </w:pPr>
+      <w:r>
+        <w:rPr>
+          <w:rFonts w:hint="default"/>
+          <w:lang w:val="ru-RU"/>
+        </w:rPr>
+        <w:t>Авторизация</w:t>
+      </w:r>
+    </w:p>
+    <w:p>
+      <w:pPr>
+        <w:numPr>
+          <w:ilvl w:val="0"/>
+          <w:numId w:val="0"/>
+        </w:numPr>
+        <w:ind w:firstLine="708" w:firstLineChars="0"/>
+        <w:rPr>
+          <w:rFonts w:hint="default"/>
+          <w:lang w:val="ru-RU"/>
+        </w:rPr>
+      </w:pPr>
+      <w:r>
+        <w:rPr>
+          <w:rFonts w:hint="default"/>
+          <w:lang w:val="ru-RU"/>
+        </w:rPr>
+        <w:t>Предусловие:</w:t>
+      </w:r>
+    </w:p>
+    <w:p>
+      <w:pPr>
+        <w:numPr>
+          <w:ilvl w:val="0"/>
+          <w:numId w:val="0"/>
+        </w:numPr>
+        <w:ind w:firstLine="708" w:firstLineChars="0"/>
+        <w:rPr>
+          <w:rFonts w:hint="default"/>
+          <w:lang w:val="ru-RU"/>
+        </w:rPr>
+      </w:pPr>
+      <w:r>
+        <w:rPr>
+          <w:rFonts w:hint="default"/>
+          <w:lang w:val="ru-RU"/>
+        </w:rPr>
+        <w:t>Главный поток:</w:t>
+      </w:r>
+    </w:p>
+    <w:p>
+      <w:pPr>
+        <w:numPr>
+          <w:ilvl w:val="0"/>
+          <w:numId w:val="0"/>
+        </w:numPr>
+        <w:ind w:firstLine="708" w:firstLineChars="0"/>
+        <w:rPr>
+          <w:rFonts w:hint="default"/>
+          <w:lang w:val="ru-RU"/>
+        </w:rPr>
+      </w:pPr>
+      <w:r>
+        <w:rPr>
+          <w:rFonts w:hint="default"/>
+          <w:lang w:val="ru-RU"/>
+        </w:rPr>
+        <w:t>Подпотоки:</w:t>
+      </w:r>
+    </w:p>
+    <w:p>
+      <w:pPr>
+        <w:numPr>
+          <w:ilvl w:val="0"/>
+          <w:numId w:val="0"/>
+        </w:numPr>
+        <w:ind w:firstLine="708" w:firstLineChars="0"/>
+        <w:rPr>
+          <w:rFonts w:hint="default"/>
+          <w:lang w:val="ru-RU"/>
+        </w:rPr>
+      </w:pPr>
+      <w:r>
+        <w:rPr>
+          <w:rFonts w:hint="default"/>
+          <w:lang w:val="ru-RU"/>
+        </w:rPr>
+        <w:t>Постусловие:</w:t>
+      </w:r>
+    </w:p>
+    <w:p>
+      <w:pPr>
+        <w:numPr>
+          <w:ilvl w:val="0"/>
+          <w:numId w:val="0"/>
+        </w:numPr>
+        <w:ind w:firstLine="708" w:firstLineChars="0"/>
+        <w:rPr>
+          <w:rFonts w:hint="default"/>
+          <w:lang w:val="ru-RU"/>
+        </w:rPr>
+      </w:pPr>
+      <w:r>
+        <w:rPr>
+          <w:rFonts w:hint="default"/>
+          <w:lang w:val="ru-RU"/>
+        </w:rPr>
+        <w:t>Альтернативные потоки:</w:t>
+      </w:r>
+    </w:p>
+    <w:p>
+      <w:pPr>
+        <w:numPr>
+          <w:ilvl w:val="0"/>
+          <w:numId w:val="0"/>
+        </w:numPr>
+        <w:ind w:firstLine="708" w:firstLineChars="0"/>
+        <w:rPr>
+          <w:rFonts w:hint="default"/>
+          <w:lang w:val="ru-RU"/>
+        </w:rPr>
+      </w:pPr>
+    </w:p>
+    <w:p>
+      <w:pPr>
+        <w:numPr>
+          <w:ilvl w:val="0"/>
+          <w:numId w:val="7"/>
+        </w:numPr>
+        <w:rPr>
+          <w:rFonts w:hint="default"/>
+          <w:lang w:val="ru-RU"/>
+        </w:rPr>
+      </w:pPr>
+      <w:r>
+        <w:rPr>
+          <w:rFonts w:hint="default"/>
+          <w:lang w:val="ru-RU"/>
+        </w:rPr>
+        <w:t>Просмотр расписания преподавателя</w:t>
+      </w:r>
+    </w:p>
+    <w:p>
+      <w:pPr>
+        <w:numPr>
+          <w:ilvl w:val="0"/>
+          <w:numId w:val="0"/>
+        </w:numPr>
+        <w:ind w:firstLine="708" w:firstLineChars="0"/>
+        <w:rPr>
+          <w:rFonts w:hint="default"/>
+          <w:lang w:val="ru-RU"/>
+        </w:rPr>
+      </w:pPr>
+      <w:r>
+        <w:rPr>
+          <w:rFonts w:hint="default"/>
+          <w:lang w:val="ru-RU"/>
+        </w:rPr>
+        <w:t>Предусловие:</w:t>
+      </w:r>
+    </w:p>
+    <w:p>
+      <w:pPr>
+        <w:numPr>
+          <w:ilvl w:val="0"/>
+          <w:numId w:val="0"/>
+        </w:numPr>
+        <w:ind w:firstLine="708" w:firstLineChars="0"/>
+        <w:rPr>
+          <w:rFonts w:hint="default"/>
+          <w:lang w:val="ru-RU"/>
+        </w:rPr>
+      </w:pPr>
+      <w:r>
+        <w:rPr>
+          <w:rFonts w:hint="default"/>
+          <w:lang w:val="ru-RU"/>
+        </w:rPr>
+        <w:t>Главный поток:</w:t>
+      </w:r>
+    </w:p>
+    <w:p>
+      <w:pPr>
+        <w:numPr>
+          <w:ilvl w:val="0"/>
+          <w:numId w:val="0"/>
+        </w:numPr>
+        <w:ind w:firstLine="708" w:firstLineChars="0"/>
+        <w:rPr>
+          <w:rFonts w:hint="default"/>
+          <w:lang w:val="ru-RU"/>
+        </w:rPr>
+      </w:pPr>
+      <w:r>
+        <w:rPr>
+          <w:rFonts w:hint="default"/>
+          <w:lang w:val="ru-RU"/>
+        </w:rPr>
+        <w:t>Подпотоки:</w:t>
+      </w:r>
+    </w:p>
+    <w:p>
+      <w:pPr>
+        <w:numPr>
+          <w:ilvl w:val="0"/>
+          <w:numId w:val="0"/>
+        </w:numPr>
+        <w:ind w:firstLine="708" w:firstLineChars="0"/>
+        <w:rPr>
+          <w:rFonts w:hint="default"/>
+          <w:lang w:val="ru-RU"/>
+        </w:rPr>
+      </w:pPr>
+      <w:r>
+        <w:rPr>
+          <w:rFonts w:hint="default"/>
+          <w:lang w:val="ru-RU"/>
+        </w:rPr>
+        <w:t>Постусловие:</w:t>
+      </w:r>
+    </w:p>
+    <w:p>
+      <w:pPr>
+        <w:numPr>
+          <w:ilvl w:val="0"/>
+          <w:numId w:val="0"/>
+        </w:numPr>
+        <w:ind w:firstLine="708" w:firstLineChars="0"/>
+        <w:rPr>
+          <w:rFonts w:hint="default"/>
+          <w:lang w:val="ru-RU"/>
+        </w:rPr>
+      </w:pPr>
+      <w:r>
+        <w:rPr>
+          <w:rFonts w:hint="default"/>
+          <w:lang w:val="ru-RU"/>
+        </w:rPr>
+        <w:t>Альтернативные потоки:</w:t>
+      </w:r>
+    </w:p>
+    <w:p>
+      <w:pPr>
+        <w:numPr>
+          <w:numId w:val="0"/>
+        </w:numPr>
+        <w:rPr>
+          <w:rFonts w:hint="default"/>
+          <w:lang w:val="ru-RU"/>
+        </w:rPr>
+      </w:pPr>
+    </w:p>
+    <w:p>
+      <w:pPr>
+        <w:numPr>
+          <w:ilvl w:val="0"/>
+          <w:numId w:val="7"/>
+        </w:numPr>
+        <w:rPr>
+          <w:rFonts w:hint="default"/>
+          <w:lang w:val="ru-RU"/>
+        </w:rPr>
+      </w:pPr>
+      <w:r>
+        <w:rPr>
+          <w:rFonts w:hint="default"/>
+          <w:lang w:val="ru-RU"/>
+        </w:rPr>
+        <w:t>Просмотр расписания ученика</w:t>
+      </w:r>
+    </w:p>
+    <w:p>
+      <w:pPr>
+        <w:numPr>
+          <w:ilvl w:val="0"/>
+          <w:numId w:val="0"/>
+        </w:numPr>
+        <w:ind w:firstLine="708" w:firstLineChars="0"/>
+        <w:rPr>
+          <w:rFonts w:hint="default"/>
+          <w:lang w:val="ru-RU"/>
+        </w:rPr>
+      </w:pPr>
+      <w:r>
+        <w:rPr>
+          <w:rFonts w:hint="default"/>
+          <w:lang w:val="ru-RU"/>
+        </w:rPr>
+        <w:t>Предусловие:</w:t>
+      </w:r>
+    </w:p>
+    <w:p>
+      <w:pPr>
+        <w:numPr>
+          <w:ilvl w:val="0"/>
+          <w:numId w:val="0"/>
+        </w:numPr>
+        <w:ind w:firstLine="708" w:firstLineChars="0"/>
+        <w:rPr>
+          <w:rFonts w:hint="default"/>
+          <w:lang w:val="ru-RU"/>
+        </w:rPr>
+      </w:pPr>
+      <w:r>
+        <w:rPr>
+          <w:rFonts w:hint="default"/>
+          <w:lang w:val="ru-RU"/>
+        </w:rPr>
+        <w:t>Главный поток:</w:t>
+      </w:r>
+    </w:p>
+    <w:p>
+      <w:pPr>
+        <w:numPr>
+          <w:ilvl w:val="0"/>
+          <w:numId w:val="0"/>
+        </w:numPr>
+        <w:ind w:firstLine="708" w:firstLineChars="0"/>
+        <w:rPr>
+          <w:rFonts w:hint="default"/>
+          <w:lang w:val="ru-RU"/>
+        </w:rPr>
+      </w:pPr>
+      <w:r>
+        <w:rPr>
+          <w:rFonts w:hint="default"/>
+          <w:lang w:val="ru-RU"/>
+        </w:rPr>
+        <w:t>Подпотоки:</w:t>
+      </w:r>
+    </w:p>
+    <w:p>
+      <w:pPr>
+        <w:numPr>
+          <w:ilvl w:val="0"/>
+          <w:numId w:val="0"/>
+        </w:numPr>
+        <w:ind w:firstLine="708" w:firstLineChars="0"/>
+        <w:rPr>
+          <w:rFonts w:hint="default"/>
+          <w:lang w:val="ru-RU"/>
+        </w:rPr>
+      </w:pPr>
+      <w:r>
+        <w:rPr>
+          <w:rFonts w:hint="default"/>
+          <w:lang w:val="ru-RU"/>
+        </w:rPr>
+        <w:t>Постусловие:</w:t>
+      </w:r>
+    </w:p>
+    <w:p>
+      <w:pPr>
+        <w:numPr>
+          <w:ilvl w:val="0"/>
+          <w:numId w:val="0"/>
+        </w:numPr>
+        <w:ind w:firstLine="708" w:firstLineChars="0"/>
+        <w:rPr>
+          <w:rFonts w:hint="default"/>
+          <w:lang w:val="ru-RU"/>
+        </w:rPr>
+      </w:pPr>
+      <w:r>
+        <w:rPr>
+          <w:rFonts w:hint="default"/>
+          <w:lang w:val="ru-RU"/>
+        </w:rPr>
+        <w:t>Альтернативные потоки:</w:t>
+      </w:r>
+    </w:p>
+    <w:p>
+      <w:pPr>
+        <w:numPr>
+          <w:numId w:val="0"/>
+        </w:numPr>
+        <w:rPr>
+          <w:rFonts w:hint="default"/>
+          <w:lang w:val="ru-RU"/>
+        </w:rPr>
+      </w:pPr>
+    </w:p>
+    <w:p>
+      <w:pPr>
+        <w:rPr>
+          <w:rFonts w:hint="default"/>
+          <w:lang w:val="ru-RU"/>
+        </w:rPr>
+      </w:pPr>
+    </w:p>
+    <w:p>
+      <w:pPr>
+        <w:pStyle w:val="2"/>
+        <w:numPr>
+          <w:ilvl w:val="0"/>
+          <w:numId w:val="1"/>
+        </w:numPr>
+        <w:bidi w:val="0"/>
+        <w:rPr>
+          <w:rFonts w:hint="default"/>
+          <w:lang w:val="ru-RU"/>
+        </w:rPr>
+      </w:pPr>
+      <w:r>
+        <w:rPr>
+          <w:rFonts w:hint="default"/>
+          <w:lang w:val="ru-RU"/>
+        </w:rPr>
+        <w:t>Диаграммы деятельности</w:t>
+      </w:r>
+    </w:p>
+    <w:p>
+      <w:pPr>
+        <w:numPr>
+          <w:ilvl w:val="1"/>
+          <w:numId w:val="1"/>
+        </w:numPr>
+        <w:ind w:left="0" w:leftChars="0" w:firstLine="0" w:firstLineChars="0"/>
+        <w:rPr>
+          <w:rFonts w:hint="default"/>
+          <w:lang w:val="ru-RU"/>
+        </w:rPr>
+      </w:pPr>
+      <w:r>
+        <w:rPr>
+          <w:rFonts w:hint="default"/>
+          <w:lang w:val="ru-RU"/>
+        </w:rPr>
+        <w:t>Оставить заявку</w:t>
+      </w:r>
+    </w:p>
+    <w:p>
+      <w:pPr>
+        <w:numPr>
+          <w:numId w:val="0"/>
+        </w:numPr>
+        <w:jc w:val="center"/>
+        <w:rPr>
+          <w:rFonts w:hint="default"/>
+          <w:lang w:val="ru-RU"/>
+        </w:rPr>
+      </w:pPr>
+      <w:r>
+        <w:rPr>
+          <w:rFonts w:hint="default"/>
+          <w:lang w:val="ru-RU"/>
+        </w:rPr>
+        <w:drawing>
+          <wp:inline distT="0" distB="0" distL="114300" distR="114300">
+            <wp:extent cx="3924300" cy="4457700"/>
+            <wp:effectExtent l="0" t="0" r="0" b="0"/>
+            <wp:docPr id="9" name="Изображение 9" descr="ActivityDiagram1"/>
+            <wp:cNvGraphicFramePr>
+              <a:graphicFrameLocks xmlns:a="http://schemas.openxmlformats.org/drawingml/2006/main" noChangeAspect="1"/>
+            </wp:cNvGraphicFramePr>
+            <a:graphic xmlns:a="http://schemas.openxmlformats.org/drawingml/2006/main">
+              <a:graphicData uri="http://schemas.openxmlformats.org/drawingml/2006/picture">
+                <pic:pic xmlns:pic="http://schemas.openxmlformats.org/drawingml/2006/picture">
+                  <pic:nvPicPr>
+                    <pic:cNvPr id="9" name="Изображение 9" descr="ActivityDiagram1"/>
+                    <pic:cNvPicPr>
+                      <a:picLocks noChangeAspect="1"/>
+                    </pic:cNvPicPr>
+                  </pic:nvPicPr>
+                  <pic:blipFill>
+                    <a:blip r:embed="rId8">
+                      <a:extLst>
+                        <a:ext uri="{96DAC541-7B7A-43D3-8B79-37D633B846F1}">
+                          <asvg:svgBlip xmlns:asvg="http://schemas.microsoft.com/office/drawing/2016/SVG/main" r:embed="rId9"/>
+                        </a:ext>
+                      </a:extLst>
+                    </a:blip>
+                    <a:stretch>
+                      <a:fillRect/>
+                    </a:stretch>
+                  </pic:blipFill>
+                  <pic:spPr>
+                    <a:xfrm>
+                      <a:off x="0" y="0"/>
+                      <a:ext cx="3924300" cy="4457700"/>
+                    </a:xfrm>
+                    <a:prstGeom prst="rect">
+                      <a:avLst/>
+                    </a:prstGeom>
+                  </pic:spPr>
+                </pic:pic>
+              </a:graphicData>
+            </a:graphic>
+          </wp:inline>
+        </w:drawing>
+      </w:r>
       <w:bookmarkStart w:id="0" w:name="_GoBack"/>
       <w:bookmarkEnd w:id="0"/>
     </w:p>
     <w:p>
       <w:pPr>
         <w:numPr>
-          <w:ilvl w:val="0"/>
-          <w:numId w:val="0"/>
-        </w:numPr>
-        <w:ind w:firstLine="708" w:firstLineChars="0"/>
-        <w:rPr>
-          <w:rFonts w:hint="default"/>
-          <w:lang w:val="ru-RU"/>
-        </w:rPr>
-      </w:pPr>
-    </w:p>
-    <w:p>
-      <w:pPr>
-        <w:numPr>
-          <w:ilvl w:val="0"/>
-          <w:numId w:val="7"/>
-        </w:numPr>
-        <w:rPr>
-          <w:rFonts w:hint="default"/>
-          <w:lang w:val="ru-RU"/>
-        </w:rPr>
-      </w:pPr>
-      <w:r>
-        <w:rPr>
-          <w:rFonts w:hint="default"/>
-          <w:lang w:val="ru-RU"/>
-        </w:rPr>
-        <w:t>Авторизация</w:t>
-      </w:r>
-    </w:p>
-    <w:p>
-      <w:pPr>
-        <w:numPr>
-          <w:ilvl w:val="0"/>
-          <w:numId w:val="0"/>
-        </w:numPr>
-        <w:ind w:firstLine="708" w:firstLineChars="0"/>
-        <w:rPr>
-          <w:rFonts w:hint="default"/>
-          <w:lang w:val="ru-RU"/>
-        </w:rPr>
-      </w:pPr>
-      <w:r>
-        <w:rPr>
-          <w:rFonts w:hint="default"/>
-          <w:lang w:val="ru-RU"/>
-        </w:rPr>
-        <w:t>Предусловие:</w:t>
-      </w:r>
-    </w:p>
-    <w:p>
-      <w:pPr>
-        <w:numPr>
-          <w:ilvl w:val="0"/>
-          <w:numId w:val="0"/>
-        </w:numPr>
-        <w:ind w:firstLine="708" w:firstLineChars="0"/>
-        <w:rPr>
-          <w:rFonts w:hint="default"/>
-          <w:lang w:val="ru-RU"/>
-        </w:rPr>
-      </w:pPr>
-      <w:r>
-        <w:rPr>
-          <w:rFonts w:hint="default"/>
-          <w:lang w:val="ru-RU"/>
-        </w:rPr>
-        <w:t>Главный поток:</w:t>
-      </w:r>
-    </w:p>
-    <w:p>
-      <w:pPr>
-        <w:numPr>
-          <w:ilvl w:val="0"/>
-          <w:numId w:val="0"/>
-        </w:numPr>
-        <w:ind w:firstLine="708" w:firstLineChars="0"/>
-        <w:rPr>
-          <w:rFonts w:hint="default"/>
-          <w:lang w:val="ru-RU"/>
-        </w:rPr>
-      </w:pPr>
-      <w:r>
-        <w:rPr>
-          <w:rFonts w:hint="default"/>
-          <w:lang w:val="ru-RU"/>
-        </w:rPr>
-        <w:t>Подпотоки:</w:t>
-      </w:r>
-    </w:p>
-    <w:p>
-      <w:pPr>
-        <w:numPr>
-          <w:ilvl w:val="0"/>
-          <w:numId w:val="0"/>
-        </w:numPr>
-        <w:ind w:firstLine="708" w:firstLineChars="0"/>
-        <w:rPr>
-          <w:rFonts w:hint="default"/>
-          <w:lang w:val="ru-RU"/>
-        </w:rPr>
-      </w:pPr>
-      <w:r>
-        <w:rPr>
-          <w:rFonts w:hint="default"/>
-          <w:lang w:val="ru-RU"/>
-        </w:rPr>
-        <w:t>Постусловие:</w:t>
-      </w:r>
-    </w:p>
-    <w:p>
-      <w:pPr>
-        <w:numPr>
-          <w:ilvl w:val="0"/>
-          <w:numId w:val="0"/>
-        </w:numPr>
-        <w:ind w:firstLine="708" w:firstLineChars="0"/>
-        <w:rPr>
-          <w:rFonts w:hint="default"/>
-          <w:lang w:val="ru-RU"/>
-        </w:rPr>
-      </w:pPr>
-      <w:r>
-        <w:rPr>
-          <w:rFonts w:hint="default"/>
-          <w:lang w:val="ru-RU"/>
-        </w:rPr>
-        <w:t>Альтернативные потоки:</w:t>
-      </w:r>
-    </w:p>
-    <w:p>
-      <w:pPr>
-        <w:numPr>
-          <w:ilvl w:val="0"/>
-          <w:numId w:val="0"/>
-        </w:numPr>
-        <w:ind w:firstLine="708" w:firstLineChars="0"/>
-        <w:rPr>
-          <w:rFonts w:hint="default"/>
-          <w:lang w:val="ru-RU"/>
-        </w:rPr>
-      </w:pPr>
-    </w:p>
-    <w:p>
-      <w:pPr>
-        <w:numPr>
-          <w:ilvl w:val="0"/>
-          <w:numId w:val="7"/>
-        </w:numPr>
-        <w:rPr>
-          <w:rFonts w:hint="default"/>
-          <w:lang w:val="ru-RU"/>
-        </w:rPr>
-      </w:pPr>
-      <w:r>
-        <w:rPr>
-          <w:rFonts w:hint="default"/>
-          <w:lang w:val="ru-RU"/>
-        </w:rPr>
-        <w:t>Просмотр расписания преподавателя</w:t>
-      </w:r>
-    </w:p>
-    <w:p>
-      <w:pPr>
-        <w:numPr>
-          <w:ilvl w:val="0"/>
-          <w:numId w:val="0"/>
-        </w:numPr>
-        <w:ind w:firstLine="708" w:firstLineChars="0"/>
-        <w:rPr>
-          <w:rFonts w:hint="default"/>
-          <w:lang w:val="ru-RU"/>
-        </w:rPr>
-      </w:pPr>
-      <w:r>
-        <w:rPr>
-          <w:rFonts w:hint="default"/>
-          <w:lang w:val="ru-RU"/>
-        </w:rPr>
-        <w:t>Предусловие:</w:t>
-      </w:r>
-    </w:p>
-    <w:p>
-      <w:pPr>
-        <w:numPr>
-          <w:ilvl w:val="0"/>
-          <w:numId w:val="0"/>
-        </w:numPr>
-        <w:ind w:firstLine="708" w:firstLineChars="0"/>
-        <w:rPr>
-          <w:rFonts w:hint="default"/>
-          <w:lang w:val="ru-RU"/>
-        </w:rPr>
-      </w:pPr>
-      <w:r>
-        <w:rPr>
-          <w:rFonts w:hint="default"/>
-          <w:lang w:val="ru-RU"/>
-        </w:rPr>
-        <w:t>Главный поток:</w:t>
-      </w:r>
-    </w:p>
-    <w:p>
-      <w:pPr>
-        <w:numPr>
-          <w:ilvl w:val="0"/>
-          <w:numId w:val="0"/>
-        </w:numPr>
-        <w:ind w:firstLine="708" w:firstLineChars="0"/>
-        <w:rPr>
-          <w:rFonts w:hint="default"/>
-          <w:lang w:val="ru-RU"/>
-        </w:rPr>
-      </w:pPr>
-      <w:r>
-        <w:rPr>
-          <w:rFonts w:hint="default"/>
-          <w:lang w:val="ru-RU"/>
-        </w:rPr>
-        <w:t>Подпотоки:</w:t>
-      </w:r>
-    </w:p>
-    <w:p>
-      <w:pPr>
-        <w:numPr>
-          <w:ilvl w:val="0"/>
-          <w:numId w:val="0"/>
-        </w:numPr>
-        <w:ind w:firstLine="708" w:firstLineChars="0"/>
-        <w:rPr>
-          <w:rFonts w:hint="default"/>
-          <w:lang w:val="ru-RU"/>
-        </w:rPr>
-      </w:pPr>
-      <w:r>
-        <w:rPr>
-          <w:rFonts w:hint="default"/>
-          <w:lang w:val="ru-RU"/>
-        </w:rPr>
-        <w:t>Постусловие:</w:t>
-      </w:r>
-    </w:p>
-    <w:p>
-      <w:pPr>
-        <w:numPr>
-          <w:ilvl w:val="0"/>
-          <w:numId w:val="0"/>
-        </w:numPr>
-        <w:ind w:firstLine="708" w:firstLineChars="0"/>
-        <w:rPr>
-          <w:rFonts w:hint="default"/>
-          <w:lang w:val="ru-RU"/>
-        </w:rPr>
-      </w:pPr>
-      <w:r>
-        <w:rPr>
-          <w:rFonts w:hint="default"/>
-          <w:lang w:val="ru-RU"/>
-        </w:rPr>
-        <w:t>Альтернативные потоки:</w:t>
-      </w:r>
-    </w:p>
-    <w:p>
-      <w:pPr>
-        <w:numPr>
-          <w:numId w:val="0"/>
-        </w:numPr>
-        <w:rPr>
-          <w:rFonts w:hint="default"/>
-          <w:lang w:val="ru-RU"/>
-        </w:rPr>
-      </w:pPr>
-    </w:p>
-    <w:p>
-      <w:pPr>
-        <w:numPr>
-          <w:ilvl w:val="0"/>
-          <w:numId w:val="7"/>
-        </w:numPr>
-        <w:rPr>
-          <w:rFonts w:hint="default"/>
-          <w:lang w:val="ru-RU"/>
-        </w:rPr>
-      </w:pPr>
-      <w:r>
-        <w:rPr>
-          <w:rFonts w:hint="default"/>
-          <w:lang w:val="ru-RU"/>
-        </w:rPr>
-        <w:t>Просмотр расписания ученика</w:t>
-      </w:r>
-    </w:p>
-    <w:p>
-      <w:pPr>
-        <w:numPr>
-          <w:ilvl w:val="0"/>
-          <w:numId w:val="0"/>
-        </w:numPr>
-        <w:ind w:firstLine="708" w:firstLineChars="0"/>
-        <w:rPr>
-          <w:rFonts w:hint="default"/>
-          <w:lang w:val="ru-RU"/>
-        </w:rPr>
-      </w:pPr>
-      <w:r>
-        <w:rPr>
-          <w:rFonts w:hint="default"/>
-          <w:lang w:val="ru-RU"/>
-        </w:rPr>
-        <w:t>Предусловие:</w:t>
-      </w:r>
-    </w:p>
-    <w:p>
-      <w:pPr>
-        <w:numPr>
-          <w:ilvl w:val="0"/>
-          <w:numId w:val="0"/>
-        </w:numPr>
-        <w:ind w:firstLine="708" w:firstLineChars="0"/>
-        <w:rPr>
-          <w:rFonts w:hint="default"/>
-          <w:lang w:val="ru-RU"/>
-        </w:rPr>
-      </w:pPr>
-      <w:r>
-        <w:rPr>
-          <w:rFonts w:hint="default"/>
-          <w:lang w:val="ru-RU"/>
-        </w:rPr>
-        <w:t>Главный поток:</w:t>
-      </w:r>
-    </w:p>
-    <w:p>
-      <w:pPr>
-        <w:numPr>
-          <w:ilvl w:val="0"/>
-          <w:numId w:val="0"/>
-        </w:numPr>
-        <w:ind w:firstLine="708" w:firstLineChars="0"/>
-        <w:rPr>
-          <w:rFonts w:hint="default"/>
-          <w:lang w:val="ru-RU"/>
-        </w:rPr>
-      </w:pPr>
-      <w:r>
-        <w:rPr>
-          <w:rFonts w:hint="default"/>
-          <w:lang w:val="ru-RU"/>
-        </w:rPr>
-        <w:t>Подпотоки:</w:t>
-      </w:r>
-    </w:p>
-    <w:p>
-      <w:pPr>
-        <w:numPr>
-          <w:ilvl w:val="0"/>
-          <w:numId w:val="0"/>
-        </w:numPr>
-        <w:ind w:firstLine="708" w:firstLineChars="0"/>
-        <w:rPr>
-          <w:rFonts w:hint="default"/>
-          <w:lang w:val="ru-RU"/>
-        </w:rPr>
-      </w:pPr>
-      <w:r>
-        <w:rPr>
-          <w:rFonts w:hint="default"/>
-          <w:lang w:val="ru-RU"/>
-        </w:rPr>
-        <w:t>Постусловие:</w:t>
-      </w:r>
-    </w:p>
-    <w:p>
-      <w:pPr>
-        <w:numPr>
-          <w:ilvl w:val="0"/>
-          <w:numId w:val="0"/>
-        </w:numPr>
-        <w:ind w:firstLine="708" w:firstLineChars="0"/>
-        <w:rPr>
-          <w:rFonts w:hint="default"/>
-          <w:lang w:val="ru-RU"/>
-        </w:rPr>
-      </w:pPr>
-      <w:r>
-        <w:rPr>
-          <w:rFonts w:hint="default"/>
-          <w:lang w:val="ru-RU"/>
-        </w:rPr>
-        <w:t>Альтернативные потоки:</w:t>
-      </w:r>
-    </w:p>
-    <w:p>
-      <w:pPr>
-        <w:numPr>
-          <w:numId w:val="0"/>
-        </w:numPr>
-        <w:rPr>
-          <w:rFonts w:hint="default"/>
-          <w:lang w:val="ru-RU"/>
-        </w:rPr>
-      </w:pPr>
-    </w:p>
-    <w:p>
-      <w:pPr>
-        <w:rPr>
-          <w:rFonts w:hint="default"/>
-          <w:lang w:val="ru-RU"/>
-        </w:rPr>
-      </w:pPr>
-    </w:p>
-    <w:p>
-      <w:pPr>
-        <w:pStyle w:val="2"/>
-        <w:numPr>
-          <w:ilvl w:val="0"/>
+          <w:numId w:val="0"/>
+        </w:numPr>
+        <w:rPr>
+          <w:rFonts w:hint="default"/>
+          <w:lang w:val="ru-RU"/>
+        </w:rPr>
+      </w:pPr>
+    </w:p>
+    <w:p>
+      <w:pPr>
+        <w:numPr>
+          <w:ilvl w:val="1"/>
           <w:numId w:val="1"/>
         </w:numPr>
-        <w:bidi w:val="0"/>
-        <w:rPr>
-          <w:rFonts w:hint="default"/>
-          <w:lang w:val="ru-RU"/>
-        </w:rPr>
-      </w:pPr>
-      <w:r>
-        <w:rPr>
-          <w:rFonts w:hint="default"/>
-          <w:lang w:val="ru-RU"/>
-        </w:rPr>
-        <w:t>Диаграммы деятельности</w:t>
-      </w:r>
+        <w:ind w:left="0" w:leftChars="0" w:firstLine="0" w:firstLineChars="0"/>
+        <w:rPr>
+          <w:rFonts w:hint="default"/>
+          <w:lang w:val="ru-RU"/>
+        </w:rPr>
+      </w:pPr>
+      <w:r>
+        <w:rPr>
+          <w:rFonts w:hint="default"/>
+          <w:lang w:val="ru-RU"/>
+        </w:rPr>
+        <w:t>Обработать заявку</w:t>
+      </w:r>
+    </w:p>
+    <w:p>
+      <w:pPr>
+        <w:numPr>
+          <w:numId w:val="0"/>
+        </w:numPr>
+        <w:rPr>
+          <w:rFonts w:hint="default"/>
+          <w:lang w:val="ru-RU"/>
+        </w:rPr>
+      </w:pPr>
+    </w:p>
+    <w:p>
+      <w:pPr>
+        <w:numPr>
+          <w:numId w:val="0"/>
+        </w:numPr>
+        <w:rPr>
+          <w:rFonts w:hint="default"/>
+          <w:lang w:val="ru-RU"/>
+        </w:rPr>
+      </w:pPr>
     </w:p>
     <w:p>
       <w:pPr>

</xml_diff>

<commit_message>
vault backup: 2022-11-09 17:45:30
</commit_message>
<xml_diff>
--- a/Технологии разработки программного обеспечения/Лабораторные работы/lab4/Отчёт черновикdocx.docx
+++ b/Технологии разработки программного обеспечения/Лабораторные работы/lab4/Отчёт черновикdocx.docx
@@ -928,10 +928,6 @@
             <w:insideH w:val="single" w:color="auto" w:sz="4" w:space="0"/>
             <w:insideV w:val="single" w:color="auto" w:sz="4" w:space="0"/>
           </w:tblBorders>
-          <w:tblCellMar>
-            <w:left w:w="108" w:type="dxa"/>
-            <w:right w:w="108" w:type="dxa"/>
-          </w:tblCellMar>
         </w:tblPrEx>
         <w:tc>
           <w:tcPr>
@@ -5078,7 +5074,7 @@
         <w:jc w:val="center"/>
         <w:rPr>
           <w:rFonts w:hint="default"/>
-          <w:lang w:val="ru-RU"/>
+          <w:lang w:val="en-US"/>
         </w:rPr>
       </w:pPr>
       <w:r>
@@ -5130,82 +5126,139 @@
           </wp:inline>
         </w:drawing>
       </w:r>
+    </w:p>
+    <w:p>
+      <w:pPr>
+        <w:numPr>
+          <w:numId w:val="0"/>
+        </w:numPr>
+        <w:rPr>
+          <w:rFonts w:hint="default"/>
+          <w:lang w:val="ru-RU"/>
+        </w:rPr>
+      </w:pPr>
+    </w:p>
+    <w:p>
+      <w:pPr>
+        <w:numPr>
+          <w:ilvl w:val="1"/>
+          <w:numId w:val="1"/>
+        </w:numPr>
+        <w:ind w:left="0" w:leftChars="0" w:firstLine="0" w:firstLineChars="0"/>
+        <w:rPr>
+          <w:rFonts w:hint="default"/>
+          <w:lang w:val="ru-RU"/>
+        </w:rPr>
+      </w:pPr>
+      <w:r>
+        <w:rPr>
+          <w:rFonts w:hint="default"/>
+          <w:lang w:val="ru-RU"/>
+        </w:rPr>
+        <w:t>Обработать заявку</w:t>
+      </w:r>
+    </w:p>
+    <w:p>
+      <w:pPr>
+        <w:numPr>
+          <w:numId w:val="0"/>
+        </w:numPr>
+        <w:rPr>
+          <w:rFonts w:hint="default"/>
+          <w:lang w:val="ru-RU"/>
+        </w:rPr>
+      </w:pPr>
+    </w:p>
+    <w:p>
+      <w:pPr>
+        <w:numPr>
+          <w:numId w:val="0"/>
+        </w:numPr>
+        <w:rPr>
+          <w:rFonts w:hint="default"/>
+          <w:lang w:val="ru-RU"/>
+        </w:rPr>
+      </w:pPr>
+    </w:p>
+    <w:p>
+      <w:pPr>
+        <w:pStyle w:val="2"/>
+        <w:numPr>
+          <w:ilvl w:val="0"/>
+          <w:numId w:val="1"/>
+        </w:numPr>
+        <w:bidi w:val="0"/>
+        <w:rPr>
+          <w:rFonts w:hint="default"/>
+          <w:lang w:val="ru-RU"/>
+        </w:rPr>
+      </w:pPr>
+      <w:r>
+        <w:rPr>
+          <w:rFonts w:hint="default"/>
+          <w:lang w:val="ru-RU"/>
+        </w:rPr>
+        <w:t>Диаграмма классов предметной области</w:t>
+      </w:r>
+    </w:p>
+    <w:p>
+      <w:pPr>
+        <w:rPr>
+          <w:rFonts w:hint="default"/>
+          <w:lang w:val="en-US"/>
+        </w:rPr>
+      </w:pPr>
+      <w:r>
+        <w:rPr>
+          <w:rFonts w:hint="default"/>
+          <w:lang w:val="en-US"/>
+        </w:rPr>
+        <w:drawing>
+          <wp:inline distT="0" distB="0" distL="114300" distR="114300">
+            <wp:extent cx="5272405" cy="3729990"/>
+            <wp:effectExtent l="0" t="0" r="4445" b="3810"/>
+            <wp:docPr id="10" name="Изображение 10" descr="ClassDiagram1"/>
+            <wp:cNvGraphicFramePr>
+              <a:graphicFrameLocks xmlns:a="http://schemas.openxmlformats.org/drawingml/2006/main" noChangeAspect="1"/>
+            </wp:cNvGraphicFramePr>
+            <a:graphic xmlns:a="http://schemas.openxmlformats.org/drawingml/2006/main">
+              <a:graphicData uri="http://schemas.openxmlformats.org/drawingml/2006/picture">
+                <pic:pic xmlns:pic="http://schemas.openxmlformats.org/drawingml/2006/picture">
+                  <pic:nvPicPr>
+                    <pic:cNvPr id="10" name="Изображение 10" descr="ClassDiagram1"/>
+                    <pic:cNvPicPr>
+                      <a:picLocks noChangeAspect="1"/>
+                    </pic:cNvPicPr>
+                  </pic:nvPicPr>
+                  <pic:blipFill>
+                    <a:blip r:embed="rId10">
+                      <a:extLst>
+                        <a:ext uri="{96DAC541-7B7A-43D3-8B79-37D633B846F1}">
+                          <asvg:svgBlip xmlns:asvg="http://schemas.microsoft.com/office/drawing/2016/SVG/main" r:embed="rId11"/>
+                        </a:ext>
+                      </a:extLst>
+                    </a:blip>
+                    <a:stretch>
+                      <a:fillRect/>
+                    </a:stretch>
+                  </pic:blipFill>
+                  <pic:spPr>
+                    <a:xfrm>
+                      <a:off x="0" y="0"/>
+                      <a:ext cx="5272405" cy="3729990"/>
+                    </a:xfrm>
+                    <a:prstGeom prst="rect">
+                      <a:avLst/>
+                    </a:prstGeom>
+                  </pic:spPr>
+                </pic:pic>
+              </a:graphicData>
+            </a:graphic>
+          </wp:inline>
+        </w:drawing>
+      </w:r>
       <w:bookmarkStart w:id="0" w:name="_GoBack"/>
       <w:bookmarkEnd w:id="0"/>
-    </w:p>
-    <w:p>
-      <w:pPr>
-        <w:numPr>
-          <w:numId w:val="0"/>
-        </w:numPr>
-        <w:rPr>
-          <w:rFonts w:hint="default"/>
-          <w:lang w:val="ru-RU"/>
-        </w:rPr>
-      </w:pPr>
-    </w:p>
-    <w:p>
-      <w:pPr>
-        <w:numPr>
-          <w:ilvl w:val="1"/>
-          <w:numId w:val="1"/>
-        </w:numPr>
-        <w:ind w:left="0" w:leftChars="0" w:firstLine="0" w:firstLineChars="0"/>
-        <w:rPr>
-          <w:rFonts w:hint="default"/>
-          <w:lang w:val="ru-RU"/>
-        </w:rPr>
-      </w:pPr>
-      <w:r>
-        <w:rPr>
-          <w:rFonts w:hint="default"/>
-          <w:lang w:val="ru-RU"/>
-        </w:rPr>
-        <w:t>Обработать заявку</w:t>
-      </w:r>
-    </w:p>
-    <w:p>
-      <w:pPr>
-        <w:numPr>
-          <w:numId w:val="0"/>
-        </w:numPr>
-        <w:rPr>
-          <w:rFonts w:hint="default"/>
-          <w:lang w:val="ru-RU"/>
-        </w:rPr>
-      </w:pPr>
-    </w:p>
-    <w:p>
-      <w:pPr>
-        <w:numPr>
-          <w:numId w:val="0"/>
-        </w:numPr>
-        <w:rPr>
-          <w:rFonts w:hint="default"/>
-          <w:lang w:val="ru-RU"/>
-        </w:rPr>
-      </w:pPr>
-    </w:p>
-    <w:p>
-      <w:pPr>
-        <w:pStyle w:val="2"/>
-        <w:numPr>
-          <w:ilvl w:val="0"/>
-          <w:numId w:val="1"/>
-        </w:numPr>
-        <w:bidi w:val="0"/>
-        <w:rPr>
-          <w:rFonts w:hint="default"/>
-          <w:lang w:val="ru-RU"/>
-        </w:rPr>
-      </w:pPr>
-      <w:r>
-        <w:rPr>
-          <w:rFonts w:hint="default"/>
-          <w:lang w:val="ru-RU"/>
-        </w:rPr>
-        <w:t>Диаграмма классов предметной области</w:t>
-      </w:r>
     </w:p>
     <w:p>
       <w:pPr>

</xml_diff>

<commit_message>
vault backup: 2022-11-09 18:06:30
</commit_message>
<xml_diff>
--- a/Технологии разработки программного обеспечения/Лабораторные работы/lab4/Отчёт черновикdocx.docx
+++ b/Технологии разработки программного обеспечения/Лабораторные работы/lab4/Отчёт черновикdocx.docx
@@ -928,6 +928,10 @@
             <w:insideH w:val="single" w:color="auto" w:sz="4" w:space="0"/>
             <w:insideV w:val="single" w:color="auto" w:sz="4" w:space="0"/>
           </w:tblBorders>
+          <w:tblCellMar>
+            <w:left w:w="108" w:type="dxa"/>
+            <w:right w:w="108" w:type="dxa"/>
+          </w:tblCellMar>
         </w:tblPrEx>
         <w:tc>
           <w:tcPr>
@@ -5257,41 +5261,873 @@
           </wp:inline>
         </w:drawing>
       </w:r>
+    </w:p>
+    <w:p>
+      <w:pPr>
+        <w:rPr>
+          <w:rFonts w:hint="default"/>
+          <w:lang w:val="ru-RU"/>
+        </w:rPr>
+      </w:pPr>
+      <w:r>
+        <w:rPr>
+          <w:rFonts w:hint="default"/>
+          <w:lang w:val="ru-RU"/>
+        </w:rPr>
+        <w:br w:type="page"/>
+      </w:r>
+    </w:p>
+    <w:p>
+      <w:pPr>
+        <w:pStyle w:val="2"/>
+        <w:numPr>
+          <w:ilvl w:val="0"/>
+          <w:numId w:val="1"/>
+        </w:numPr>
+        <w:bidi w:val="0"/>
+        <w:rPr>
+          <w:rFonts w:hint="default"/>
+          <w:lang w:val="ru-RU"/>
+        </w:rPr>
+      </w:pPr>
+      <w:r>
+        <w:rPr>
+          <w:rFonts w:hint="default"/>
+          <w:lang w:val="ru-RU"/>
+        </w:rPr>
+        <w:t>Прототип пользовательского интерфейса</w:t>
+      </w:r>
+    </w:p>
+    <w:p>
+      <w:pPr>
+        <w:numPr>
+          <w:ilvl w:val="1"/>
+          <w:numId w:val="1"/>
+        </w:numPr>
+        <w:ind w:left="0" w:leftChars="0" w:firstLine="0" w:firstLineChars="0"/>
+        <w:rPr>
+          <w:rFonts w:hint="default"/>
+          <w:lang w:val="ru-RU"/>
+        </w:rPr>
+      </w:pPr>
+      <w:r>
+        <w:rPr>
+          <w:rFonts w:hint="default"/>
+          <w:lang w:val="ru-RU"/>
+        </w:rPr>
+        <w:t>Главная страница</w:t>
+      </w:r>
+    </w:p>
+    <w:p>
+      <w:pPr>
+        <w:numPr>
+          <w:numId w:val="0"/>
+        </w:numPr>
+        <w:ind w:leftChars="0"/>
+      </w:pPr>
+      <w:r>
+        <w:drawing>
+          <wp:inline distT="0" distB="0" distL="114300" distR="114300">
+            <wp:extent cx="5641340" cy="2808605"/>
+            <wp:effectExtent l="0" t="0" r="16510" b="10795"/>
+            <wp:docPr id="4" name="Изображение 2"/>
+            <wp:cNvGraphicFramePr>
+              <a:graphicFrameLocks xmlns:a="http://schemas.openxmlformats.org/drawingml/2006/main" noChangeAspect="1"/>
+            </wp:cNvGraphicFramePr>
+            <a:graphic xmlns:a="http://schemas.openxmlformats.org/drawingml/2006/main">
+              <a:graphicData uri="http://schemas.openxmlformats.org/drawingml/2006/picture">
+                <pic:pic xmlns:pic="http://schemas.openxmlformats.org/drawingml/2006/picture">
+                  <pic:nvPicPr>
+                    <pic:cNvPr id="4" name="Изображение 2"/>
+                    <pic:cNvPicPr>
+                      <a:picLocks noChangeAspect="1"/>
+                    </pic:cNvPicPr>
+                  </pic:nvPicPr>
+                  <pic:blipFill>
+                    <a:blip r:embed="rId12"/>
+                    <a:stretch>
+                      <a:fillRect/>
+                    </a:stretch>
+                  </pic:blipFill>
+                  <pic:spPr>
+                    <a:xfrm>
+                      <a:off x="0" y="0"/>
+                      <a:ext cx="5641340" cy="2808605"/>
+                    </a:xfrm>
+                    <a:prstGeom prst="rect">
+                      <a:avLst/>
+                    </a:prstGeom>
+                    <a:noFill/>
+                    <a:ln>
+                      <a:noFill/>
+                    </a:ln>
+                  </pic:spPr>
+                </pic:pic>
+              </a:graphicData>
+            </a:graphic>
+          </wp:inline>
+        </w:drawing>
+      </w:r>
+    </w:p>
+    <w:p>
+      <w:pPr>
+        <w:numPr>
+          <w:numId w:val="0"/>
+        </w:numPr>
+        <w:ind w:leftChars="0"/>
+        <w:rPr>
+          <w:rFonts w:hint="default"/>
+          <w:lang w:val="ru-RU"/>
+        </w:rPr>
+      </w:pPr>
+    </w:p>
+    <w:p>
+      <w:pPr>
+        <w:numPr>
+          <w:ilvl w:val="1"/>
+          <w:numId w:val="1"/>
+        </w:numPr>
+        <w:ind w:left="0" w:leftChars="0" w:firstLine="0" w:firstLineChars="0"/>
+        <w:rPr>
+          <w:rFonts w:hint="default"/>
+          <w:lang w:val="ru-RU"/>
+        </w:rPr>
+      </w:pPr>
+      <w:r>
+        <w:rPr>
+          <w:rFonts w:hint="default"/>
+          <w:lang w:val="ru-RU"/>
+        </w:rPr>
+        <w:t>Заявки</w:t>
+      </w:r>
+      <w:r>
+        <w:drawing>
+          <wp:inline distT="0" distB="0" distL="114300" distR="114300">
+            <wp:extent cx="5272405" cy="5452110"/>
+            <wp:effectExtent l="0" t="0" r="4445" b="15240"/>
+            <wp:docPr id="15" name="Изображение 4"/>
+            <wp:cNvGraphicFramePr>
+              <a:graphicFrameLocks xmlns:a="http://schemas.openxmlformats.org/drawingml/2006/main" noChangeAspect="1"/>
+            </wp:cNvGraphicFramePr>
+            <a:graphic xmlns:a="http://schemas.openxmlformats.org/drawingml/2006/main">
+              <a:graphicData uri="http://schemas.openxmlformats.org/drawingml/2006/picture">
+                <pic:pic xmlns:pic="http://schemas.openxmlformats.org/drawingml/2006/picture">
+                  <pic:nvPicPr>
+                    <pic:cNvPr id="15" name="Изображение 4"/>
+                    <pic:cNvPicPr>
+                      <a:picLocks noChangeAspect="1"/>
+                    </pic:cNvPicPr>
+                  </pic:nvPicPr>
+                  <pic:blipFill>
+                    <a:blip r:embed="rId13"/>
+                    <a:stretch>
+                      <a:fillRect/>
+                    </a:stretch>
+                  </pic:blipFill>
+                  <pic:spPr>
+                    <a:xfrm>
+                      <a:off x="0" y="0"/>
+                      <a:ext cx="5272405" cy="5452110"/>
+                    </a:xfrm>
+                    <a:prstGeom prst="rect">
+                      <a:avLst/>
+                    </a:prstGeom>
+                    <a:noFill/>
+                    <a:ln>
+                      <a:noFill/>
+                    </a:ln>
+                  </pic:spPr>
+                </pic:pic>
+              </a:graphicData>
+            </a:graphic>
+          </wp:inline>
+        </w:drawing>
+      </w:r>
+      <w:r>
+        <w:rPr>
+          <w:sz w:val="28"/>
+        </w:rPr>
+        <mc:AlternateContent>
+          <mc:Choice Requires="wps">
+            <w:drawing>
+              <wp:anchor distT="0" distB="0" distL="114300" distR="114300" simplePos="0" relativeHeight="251660288" behindDoc="0" locked="0" layoutInCell="1" allowOverlap="1">
+                <wp:simplePos x="0" y="0"/>
+                <wp:positionH relativeFrom="column">
+                  <wp:posOffset>901065</wp:posOffset>
+                </wp:positionH>
+                <wp:positionV relativeFrom="paragraph">
+                  <wp:posOffset>2274570</wp:posOffset>
+                </wp:positionV>
+                <wp:extent cx="450850" cy="190500"/>
+                <wp:effectExtent l="0" t="0" r="6350" b="0"/>
+                <wp:wrapNone/>
+                <wp:docPr id="17" name="Прямоугольник 17"/>
+                <wp:cNvGraphicFramePr/>
+                <a:graphic xmlns:a="http://schemas.openxmlformats.org/drawingml/2006/main">
+                  <a:graphicData uri="http://schemas.microsoft.com/office/word/2010/wordprocessingShape">
+                    <wps:wsp>
+                      <wps:cNvSpPr/>
+                      <wps:spPr>
+                        <a:xfrm>
+                          <a:off x="0" y="0"/>
+                          <a:ext cx="450850" cy="190500"/>
+                        </a:xfrm>
+                        <a:prstGeom prst="rect">
+                          <a:avLst/>
+                        </a:prstGeom>
+                        <a:solidFill>
+                          <a:schemeClr val="bg1"/>
+                        </a:solidFill>
+                        <a:ln>
+                          <a:noFill/>
+                        </a:ln>
+                      </wps:spPr>
+                      <wps:style>
+                        <a:lnRef idx="2">
+                          <a:schemeClr val="accent1">
+                            <a:shade val="50000"/>
+                          </a:schemeClr>
+                        </a:lnRef>
+                        <a:fillRef idx="1">
+                          <a:schemeClr val="accent1"/>
+                        </a:fillRef>
+                        <a:effectRef idx="0">
+                          <a:schemeClr val="accent1"/>
+                        </a:effectRef>
+                        <a:fontRef idx="minor">
+                          <a:schemeClr val="lt1"/>
+                        </a:fontRef>
+                      </wps:style>
+                      <wps:bodyPr rot="0" spcFirstLastPara="0" vertOverflow="overflow" horzOverflow="overflow" vert="horz" wrap="square" lIns="91440" tIns="45720" rIns="91440" bIns="45720" numCol="1" spcCol="0" rtlCol="0" fromWordArt="0" anchor="ctr" anchorCtr="0" forceAA="0" compatLnSpc="1">
+                        <a:noAutofit/>
+                      </wps:bodyPr>
+                    </wps:wsp>
+                  </a:graphicData>
+                </a:graphic>
+              </wp:anchor>
+            </w:drawing>
+          </mc:Choice>
+          <mc:Fallback>
+            <w:pict>
+              <v:rect id="_x0000_s1026" o:spid="_x0000_s1026" o:spt="1" style="position:absolute;left:0pt;margin-left:70.95pt;margin-top:179.1pt;height:15pt;width:35.5pt;z-index:251660288;v-text-anchor:middle;mso-width-relative:page;mso-height-relative:page;" fillcolor="#FFFFFF [3212]" filled="t" stroked="f" coordsize="21600,21600" o:gfxdata="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">
+                <v:fill on="t" focussize="0,0"/>
+                <v:stroke on="f" weight="1pt" miterlimit="8" joinstyle="miter"/>
+                <v:imagedata o:title=""/>
+                <o:lock v:ext="edit" aspectratio="f"/>
+              </v:rect>
+            </w:pict>
+          </mc:Fallback>
+        </mc:AlternateContent>
+      </w:r>
+      <w:r>
+        <w:rPr>
+          <w:sz w:val="28"/>
+        </w:rPr>
+        <mc:AlternateContent>
+          <mc:Choice Requires="wps">
+            <w:drawing>
+              <wp:anchor distT="0" distB="0" distL="114300" distR="114300" simplePos="0" relativeHeight="251659264" behindDoc="0" locked="0" layoutInCell="1" allowOverlap="1">
+                <wp:simplePos x="0" y="0"/>
+                <wp:positionH relativeFrom="column">
+                  <wp:posOffset>932815</wp:posOffset>
+                </wp:positionH>
+                <wp:positionV relativeFrom="paragraph">
+                  <wp:posOffset>1582420</wp:posOffset>
+                </wp:positionV>
+                <wp:extent cx="450850" cy="190500"/>
+                <wp:effectExtent l="0" t="0" r="6350" b="0"/>
+                <wp:wrapNone/>
+                <wp:docPr id="16" name="Прямоугольник 16"/>
+                <wp:cNvGraphicFramePr/>
+                <a:graphic xmlns:a="http://schemas.openxmlformats.org/drawingml/2006/main">
+                  <a:graphicData uri="http://schemas.microsoft.com/office/word/2010/wordprocessingShape">
+                    <wps:wsp>
+                      <wps:cNvSpPr/>
+                      <wps:spPr>
+                        <a:xfrm>
+                          <a:off x="2075815" y="2496820"/>
+                          <a:ext cx="450850" cy="190500"/>
+                        </a:xfrm>
+                        <a:prstGeom prst="rect">
+                          <a:avLst/>
+                        </a:prstGeom>
+                        <a:solidFill>
+                          <a:schemeClr val="bg1"/>
+                        </a:solidFill>
+                        <a:ln>
+                          <a:noFill/>
+                        </a:ln>
+                      </wps:spPr>
+                      <wps:style>
+                        <a:lnRef idx="2">
+                          <a:schemeClr val="accent1">
+                            <a:shade val="50000"/>
+                          </a:schemeClr>
+                        </a:lnRef>
+                        <a:fillRef idx="1">
+                          <a:schemeClr val="accent1"/>
+                        </a:fillRef>
+                        <a:effectRef idx="0">
+                          <a:schemeClr val="accent1"/>
+                        </a:effectRef>
+                        <a:fontRef idx="minor">
+                          <a:schemeClr val="lt1"/>
+                        </a:fontRef>
+                      </wps:style>
+                      <wps:bodyPr rot="0" spcFirstLastPara="0" vertOverflow="overflow" horzOverflow="overflow" vert="horz" wrap="square" lIns="91440" tIns="45720" rIns="91440" bIns="45720" numCol="1" spcCol="0" rtlCol="0" fromWordArt="0" anchor="ctr" anchorCtr="0" forceAA="0" compatLnSpc="1">
+                        <a:noAutofit/>
+                      </wps:bodyPr>
+                    </wps:wsp>
+                  </a:graphicData>
+                </a:graphic>
+              </wp:anchor>
+            </w:drawing>
+          </mc:Choice>
+          <mc:Fallback>
+            <w:pict>
+              <v:rect id="_x0000_s1026" o:spid="_x0000_s1026" o:spt="1" style="position:absolute;left:0pt;margin-left:73.45pt;margin-top:124.6pt;height:15pt;width:35.5pt;z-index:251659264;v-text-anchor:middle;mso-width-relative:page;mso-height-relative:page;" fillcolor="#FFFFFF [3212]" filled="t" stroked="f" coordsize="21600,21600" o:gfxdata="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">
+                <v:fill on="t" focussize="0,0"/>
+                <v:stroke on="f" weight="1pt" miterlimit="8" joinstyle="miter"/>
+                <v:imagedata o:title=""/>
+                <o:lock v:ext="edit" aspectratio="f"/>
+              </v:rect>
+            </w:pict>
+          </mc:Fallback>
+        </mc:AlternateContent>
+      </w:r>
+    </w:p>
+    <w:p>
+      <w:pPr>
+        <w:numPr>
+          <w:numId w:val="0"/>
+        </w:numPr>
+        <w:rPr>
+          <w:rFonts w:hint="default"/>
+          <w:lang w:val="ru-RU"/>
+        </w:rPr>
+      </w:pPr>
+      <w:r>
+        <w:rPr>
+          <w:sz w:val="28"/>
+        </w:rPr>
+        <mc:AlternateContent>
+          <mc:Choice Requires="wps">
+            <w:drawing>
+              <wp:anchor distT="0" distB="0" distL="114300" distR="114300" simplePos="0" relativeHeight="251662336" behindDoc="0" locked="0" layoutInCell="1" allowOverlap="1">
+                <wp:simplePos x="0" y="0"/>
+                <wp:positionH relativeFrom="column">
+                  <wp:posOffset>1383030</wp:posOffset>
+                </wp:positionH>
+                <wp:positionV relativeFrom="paragraph">
+                  <wp:posOffset>1413510</wp:posOffset>
+                </wp:positionV>
+                <wp:extent cx="450850" cy="128270"/>
+                <wp:effectExtent l="0" t="0" r="6350" b="5080"/>
+                <wp:wrapNone/>
+                <wp:docPr id="19" name="Прямоугольник 19"/>
+                <wp:cNvGraphicFramePr/>
+                <a:graphic xmlns:a="http://schemas.openxmlformats.org/drawingml/2006/main">
+                  <a:graphicData uri="http://schemas.microsoft.com/office/word/2010/wordprocessingShape">
+                    <wps:wsp>
+                      <wps:cNvSpPr/>
+                      <wps:spPr>
+                        <a:xfrm>
+                          <a:off x="0" y="0"/>
+                          <a:ext cx="450850" cy="128270"/>
+                        </a:xfrm>
+                        <a:prstGeom prst="rect">
+                          <a:avLst/>
+                        </a:prstGeom>
+                        <a:solidFill>
+                          <a:srgbClr val="F8F9FB"/>
+                        </a:solidFill>
+                        <a:ln>
+                          <a:noFill/>
+                        </a:ln>
+                      </wps:spPr>
+                      <wps:style>
+                        <a:lnRef idx="2">
+                          <a:schemeClr val="accent1">
+                            <a:shade val="50000"/>
+                          </a:schemeClr>
+                        </a:lnRef>
+                        <a:fillRef idx="1">
+                          <a:schemeClr val="accent1"/>
+                        </a:fillRef>
+                        <a:effectRef idx="0">
+                          <a:schemeClr val="accent1"/>
+                        </a:effectRef>
+                        <a:fontRef idx="minor">
+                          <a:schemeClr val="lt1"/>
+                        </a:fontRef>
+                      </wps:style>
+                      <wps:bodyPr rot="0" spcFirstLastPara="0" vertOverflow="overflow" horzOverflow="overflow" vert="horz" wrap="square" lIns="91440" tIns="45720" rIns="91440" bIns="45720" numCol="1" spcCol="0" rtlCol="0" fromWordArt="0" anchor="ctr" anchorCtr="0" forceAA="0" compatLnSpc="1">
+                        <a:noAutofit/>
+                      </wps:bodyPr>
+                    </wps:wsp>
+                  </a:graphicData>
+                </a:graphic>
+              </wp:anchor>
+            </w:drawing>
+          </mc:Choice>
+          <mc:Fallback>
+            <w:pict>
+              <v:rect id="_x0000_s1026" o:spid="_x0000_s1026" o:spt="1" style="position:absolute;left:0pt;margin-left:108.9pt;margin-top:111.3pt;height:10.1pt;width:35.5pt;z-index:251662336;v-text-anchor:middle;mso-width-relative:page;mso-height-relative:page;" fillcolor="#F8F9FB" filled="t" stroked="f" coordsize="21600,21600" o:gfxdata="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">
+                <v:fill on="t" focussize="0,0"/>
+                <v:stroke on="f" weight="1pt" miterlimit="8" joinstyle="miter"/>
+                <v:imagedata o:title=""/>
+                <o:lock v:ext="edit" aspectratio="f"/>
+              </v:rect>
+            </w:pict>
+          </mc:Fallback>
+        </mc:AlternateContent>
+      </w:r>
+      <w:r>
+        <w:rPr>
+          <w:sz w:val="28"/>
+        </w:rPr>
+        <mc:AlternateContent>
+          <mc:Choice Requires="wps">
+            <w:drawing>
+              <wp:anchor distT="0" distB="0" distL="114300" distR="114300" simplePos="0" relativeHeight="251661312" behindDoc="0" locked="0" layoutInCell="1" allowOverlap="1">
+                <wp:simplePos x="0" y="0"/>
+                <wp:positionH relativeFrom="column">
+                  <wp:posOffset>1393190</wp:posOffset>
+                </wp:positionH>
+                <wp:positionV relativeFrom="paragraph">
+                  <wp:posOffset>1092835</wp:posOffset>
+                </wp:positionV>
+                <wp:extent cx="450850" cy="128270"/>
+                <wp:effectExtent l="0" t="0" r="6350" b="5080"/>
+                <wp:wrapNone/>
+                <wp:docPr id="18" name="Прямоугольник 18"/>
+                <wp:cNvGraphicFramePr/>
+                <a:graphic xmlns:a="http://schemas.openxmlformats.org/drawingml/2006/main">
+                  <a:graphicData uri="http://schemas.microsoft.com/office/word/2010/wordprocessingShape">
+                    <wps:wsp>
+                      <wps:cNvSpPr/>
+                      <wps:spPr>
+                        <a:xfrm>
+                          <a:off x="0" y="0"/>
+                          <a:ext cx="450850" cy="128270"/>
+                        </a:xfrm>
+                        <a:prstGeom prst="rect">
+                          <a:avLst/>
+                        </a:prstGeom>
+                        <a:solidFill>
+                          <a:srgbClr val="F8F9FB"/>
+                        </a:solidFill>
+                        <a:ln>
+                          <a:noFill/>
+                        </a:ln>
+                      </wps:spPr>
+                      <wps:style>
+                        <a:lnRef idx="2">
+                          <a:schemeClr val="accent1">
+                            <a:shade val="50000"/>
+                          </a:schemeClr>
+                        </a:lnRef>
+                        <a:fillRef idx="1">
+                          <a:schemeClr val="accent1"/>
+                        </a:fillRef>
+                        <a:effectRef idx="0">
+                          <a:schemeClr val="accent1"/>
+                        </a:effectRef>
+                        <a:fontRef idx="minor">
+                          <a:schemeClr val="lt1"/>
+                        </a:fontRef>
+                      </wps:style>
+                      <wps:bodyPr rot="0" spcFirstLastPara="0" vertOverflow="overflow" horzOverflow="overflow" vert="horz" wrap="square" lIns="91440" tIns="45720" rIns="91440" bIns="45720" numCol="1" spcCol="0" rtlCol="0" fromWordArt="0" anchor="ctr" anchorCtr="0" forceAA="0" compatLnSpc="1">
+                        <a:noAutofit/>
+                      </wps:bodyPr>
+                    </wps:wsp>
+                  </a:graphicData>
+                </a:graphic>
+              </wp:anchor>
+            </w:drawing>
+          </mc:Choice>
+          <mc:Fallback>
+            <w:pict>
+              <v:rect id="_x0000_s1026" o:spid="_x0000_s1026" o:spt="1" style="position:absolute;left:0pt;margin-left:109.7pt;margin-top:86.05pt;height:10.1pt;width:35.5pt;z-index:251661312;v-text-anchor:middle;mso-width-relative:page;mso-height-relative:page;" fillcolor="#F8F9FB" filled="t" stroked="f" coordsize="21600,21600" o:gfxdata="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">
+                <v:fill on="t" focussize="0,0"/>
+                <v:stroke on="f" weight="1pt" miterlimit="8" joinstyle="miter"/>
+                <v:imagedata o:title=""/>
+                <o:lock v:ext="edit" aspectratio="f"/>
+              </v:rect>
+            </w:pict>
+          </mc:Fallback>
+        </mc:AlternateContent>
+      </w:r>
+      <w:r>
+        <w:drawing>
+          <wp:inline distT="0" distB="0" distL="114300" distR="114300">
+            <wp:extent cx="5266690" cy="2888615"/>
+            <wp:effectExtent l="0" t="0" r="10160" b="6985"/>
+            <wp:docPr id="14" name="Изображение 3"/>
+            <wp:cNvGraphicFramePr>
+              <a:graphicFrameLocks xmlns:a="http://schemas.openxmlformats.org/drawingml/2006/main" noChangeAspect="1"/>
+            </wp:cNvGraphicFramePr>
+            <a:graphic xmlns:a="http://schemas.openxmlformats.org/drawingml/2006/main">
+              <a:graphicData uri="http://schemas.openxmlformats.org/drawingml/2006/picture">
+                <pic:pic xmlns:pic="http://schemas.openxmlformats.org/drawingml/2006/picture">
+                  <pic:nvPicPr>
+                    <pic:cNvPr id="14" name="Изображение 3"/>
+                    <pic:cNvPicPr>
+                      <a:picLocks noChangeAspect="1"/>
+                    </pic:cNvPicPr>
+                  </pic:nvPicPr>
+                  <pic:blipFill>
+                    <a:blip r:embed="rId14"/>
+                    <a:stretch>
+                      <a:fillRect/>
+                    </a:stretch>
+                  </pic:blipFill>
+                  <pic:spPr>
+                    <a:xfrm>
+                      <a:off x="0" y="0"/>
+                      <a:ext cx="5266690" cy="2888615"/>
+                    </a:xfrm>
+                    <a:prstGeom prst="rect">
+                      <a:avLst/>
+                    </a:prstGeom>
+                    <a:noFill/>
+                    <a:ln>
+                      <a:noFill/>
+                    </a:ln>
+                  </pic:spPr>
+                </pic:pic>
+              </a:graphicData>
+            </a:graphic>
+          </wp:inline>
+        </w:drawing>
+      </w:r>
+    </w:p>
+    <w:p>
+      <w:pPr>
+        <w:numPr>
+          <w:numId w:val="0"/>
+        </w:numPr>
+        <w:ind w:leftChars="0"/>
+        <w:rPr>
+          <w:rFonts w:hint="default"/>
+          <w:lang w:val="ru-RU"/>
+        </w:rPr>
+      </w:pPr>
+    </w:p>
+    <w:p>
+      <w:pPr>
+        <w:rPr>
+          <w:rFonts w:hint="default"/>
+          <w:lang w:val="ru-RU"/>
+        </w:rPr>
+      </w:pPr>
+      <w:r>
+        <w:rPr>
+          <w:rFonts w:hint="default"/>
+          <w:lang w:val="ru-RU"/>
+        </w:rPr>
+        <w:br w:type="page"/>
+      </w:r>
+    </w:p>
+    <w:p>
+      <w:pPr>
+        <w:numPr>
+          <w:ilvl w:val="1"/>
+          <w:numId w:val="1"/>
+        </w:numPr>
+        <w:ind w:left="0" w:leftChars="0" w:firstLine="0" w:firstLineChars="0"/>
+        <w:rPr>
+          <w:rFonts w:hint="default"/>
+          <w:lang w:val="ru-RU"/>
+        </w:rPr>
+      </w:pPr>
+      <w:r>
+        <w:rPr>
+          <w:rFonts w:hint="default"/>
+          <w:lang w:val="ru-RU"/>
+        </w:rPr>
+        <w:t>Расписание занятий</w:t>
+      </w:r>
+    </w:p>
+    <w:p>
+      <w:pPr>
+        <w:numPr>
+          <w:numId w:val="0"/>
+        </w:numPr>
+      </w:pPr>
+      <w:r>
+        <w:drawing>
+          <wp:inline distT="0" distB="0" distL="114300" distR="114300">
+            <wp:extent cx="5862320" cy="2918460"/>
+            <wp:effectExtent l="0" t="0" r="5080" b="15240"/>
+            <wp:docPr id="11" name="Изображение 3"/>
+            <wp:cNvGraphicFramePr>
+              <a:graphicFrameLocks xmlns:a="http://schemas.openxmlformats.org/drawingml/2006/main" noChangeAspect="1"/>
+            </wp:cNvGraphicFramePr>
+            <a:graphic xmlns:a="http://schemas.openxmlformats.org/drawingml/2006/main">
+              <a:graphicData uri="http://schemas.openxmlformats.org/drawingml/2006/picture">
+                <pic:pic xmlns:pic="http://schemas.openxmlformats.org/drawingml/2006/picture">
+                  <pic:nvPicPr>
+                    <pic:cNvPr id="11" name="Изображение 3"/>
+                    <pic:cNvPicPr>
+                      <a:picLocks noChangeAspect="1"/>
+                    </pic:cNvPicPr>
+                  </pic:nvPicPr>
+                  <pic:blipFill>
+                    <a:blip r:embed="rId15"/>
+                    <a:stretch>
+                      <a:fillRect/>
+                    </a:stretch>
+                  </pic:blipFill>
+                  <pic:spPr>
+                    <a:xfrm>
+                      <a:off x="0" y="0"/>
+                      <a:ext cx="5862320" cy="2918460"/>
+                    </a:xfrm>
+                    <a:prstGeom prst="rect">
+                      <a:avLst/>
+                    </a:prstGeom>
+                    <a:noFill/>
+                    <a:ln>
+                      <a:noFill/>
+                    </a:ln>
+                  </pic:spPr>
+                </pic:pic>
+              </a:graphicData>
+            </a:graphic>
+          </wp:inline>
+        </w:drawing>
+      </w:r>
+    </w:p>
+    <w:p>
+      <w:pPr>
+        <w:rPr>
+          <w:rFonts w:hint="default"/>
+          <w:lang w:val="ru-RU"/>
+        </w:rPr>
+      </w:pPr>
+    </w:p>
+    <w:p>
+      <w:pPr>
+        <w:numPr>
+          <w:ilvl w:val="1"/>
+          <w:numId w:val="1"/>
+        </w:numPr>
+        <w:ind w:left="0" w:leftChars="0" w:firstLine="0" w:firstLineChars="0"/>
+        <w:rPr>
+          <w:rFonts w:hint="default"/>
+          <w:lang w:val="ru-RU"/>
+        </w:rPr>
+      </w:pPr>
+      <w:r>
+        <w:rPr>
+          <w:rFonts w:hint="default"/>
+          <w:lang w:val="ru-RU"/>
+        </w:rPr>
+        <w:t>Список дисциплин</w:t>
+      </w:r>
+    </w:p>
+    <w:p>
+      <w:pPr>
+        <w:numPr>
+          <w:numId w:val="0"/>
+        </w:numPr>
+      </w:pPr>
+      <w:r>
+        <w:drawing>
+          <wp:inline distT="0" distB="0" distL="114300" distR="114300">
+            <wp:extent cx="5937885" cy="2955925"/>
+            <wp:effectExtent l="0" t="0" r="5715" b="15875"/>
+            <wp:docPr id="6" name="Изображение 4"/>
+            <wp:cNvGraphicFramePr>
+              <a:graphicFrameLocks xmlns:a="http://schemas.openxmlformats.org/drawingml/2006/main" noChangeAspect="1"/>
+            </wp:cNvGraphicFramePr>
+            <a:graphic xmlns:a="http://schemas.openxmlformats.org/drawingml/2006/main">
+              <a:graphicData uri="http://schemas.openxmlformats.org/drawingml/2006/picture">
+                <pic:pic xmlns:pic="http://schemas.openxmlformats.org/drawingml/2006/picture">
+                  <pic:nvPicPr>
+                    <pic:cNvPr id="6" name="Изображение 4"/>
+                    <pic:cNvPicPr>
+                      <a:picLocks noChangeAspect="1"/>
+                    </pic:cNvPicPr>
+                  </pic:nvPicPr>
+                  <pic:blipFill>
+                    <a:blip r:embed="rId16"/>
+                    <a:stretch>
+                      <a:fillRect/>
+                    </a:stretch>
+                  </pic:blipFill>
+                  <pic:spPr>
+                    <a:xfrm>
+                      <a:off x="0" y="0"/>
+                      <a:ext cx="5937885" cy="2955925"/>
+                    </a:xfrm>
+                    <a:prstGeom prst="rect">
+                      <a:avLst/>
+                    </a:prstGeom>
+                    <a:noFill/>
+                    <a:ln>
+                      <a:noFill/>
+                    </a:ln>
+                  </pic:spPr>
+                </pic:pic>
+              </a:graphicData>
+            </a:graphic>
+          </wp:inline>
+        </w:drawing>
+      </w:r>
+    </w:p>
+    <w:p>
+      <w:pPr>
+        <w:numPr>
+          <w:numId w:val="0"/>
+        </w:numPr>
+      </w:pPr>
+    </w:p>
+    <w:p>
+      <w:pPr>
+        <w:rPr>
+          <w:rFonts w:hint="default"/>
+          <w:lang w:val="ru-RU"/>
+        </w:rPr>
+      </w:pPr>
+      <w:r>
+        <w:rPr>
+          <w:rFonts w:hint="default"/>
+          <w:lang w:val="ru-RU"/>
+        </w:rPr>
+        <w:br w:type="page"/>
+      </w:r>
+    </w:p>
+    <w:p>
+      <w:pPr>
+        <w:numPr>
+          <w:ilvl w:val="1"/>
+          <w:numId w:val="1"/>
+        </w:numPr>
+        <w:ind w:left="0" w:leftChars="0" w:firstLine="0" w:firstLineChars="0"/>
+        <w:rPr>
+          <w:rFonts w:hint="default"/>
+          <w:lang w:val="ru-RU"/>
+        </w:rPr>
+      </w:pPr>
       <w:bookmarkStart w:id="0" w:name="_GoBack"/>
       <w:bookmarkEnd w:id="0"/>
-    </w:p>
-    <w:p>
-      <w:pPr>
-        <w:pStyle w:val="2"/>
-        <w:numPr>
-          <w:ilvl w:val="0"/>
-          <w:numId w:val="1"/>
-        </w:numPr>
-        <w:bidi w:val="0"/>
-        <w:rPr>
-          <w:rFonts w:hint="default"/>
-          <w:lang w:val="ru-RU"/>
-        </w:rPr>
-      </w:pPr>
-      <w:r>
-        <w:rPr>
-          <w:rFonts w:hint="default"/>
-          <w:lang w:val="ru-RU"/>
-        </w:rPr>
-        <w:t>Прототип пользовательского интерфейса</w:t>
-      </w:r>
-    </w:p>
-    <w:p>
-      <w:pPr>
-        <w:numPr>
-          <w:numId w:val="0"/>
-        </w:numPr>
-        <w:ind w:leftChars="0"/>
-        <w:rPr>
-          <w:rFonts w:hint="default"/>
-          <w:lang w:val="ru-RU"/>
-        </w:rPr>
-      </w:pPr>
+      <w:r>
+        <w:rPr>
+          <w:rFonts w:hint="default"/>
+          <w:lang w:val="ru-RU"/>
+        </w:rPr>
+        <w:t>Ближайшие занятия</w:t>
+      </w:r>
+    </w:p>
+    <w:p>
+      <w:pPr>
+        <w:numPr>
+          <w:numId w:val="0"/>
+        </w:numPr>
+        <w:rPr>
+          <w:rFonts w:hint="default"/>
+          <w:lang w:val="ru-RU"/>
+        </w:rPr>
+      </w:pPr>
+      <w:r>
+        <w:drawing>
+          <wp:inline distT="0" distB="0" distL="114300" distR="114300">
+            <wp:extent cx="5266690" cy="3723640"/>
+            <wp:effectExtent l="0" t="0" r="10160" b="10160"/>
+            <wp:docPr id="13" name="Изображение 2"/>
+            <wp:cNvGraphicFramePr>
+              <a:graphicFrameLocks xmlns:a="http://schemas.openxmlformats.org/drawingml/2006/main" noChangeAspect="1"/>
+            </wp:cNvGraphicFramePr>
+            <a:graphic xmlns:a="http://schemas.openxmlformats.org/drawingml/2006/main">
+              <a:graphicData uri="http://schemas.openxmlformats.org/drawingml/2006/picture">
+                <pic:pic xmlns:pic="http://schemas.openxmlformats.org/drawingml/2006/picture">
+                  <pic:nvPicPr>
+                    <pic:cNvPr id="13" name="Изображение 2"/>
+                    <pic:cNvPicPr>
+                      <a:picLocks noChangeAspect="1"/>
+                    </pic:cNvPicPr>
+                  </pic:nvPicPr>
+                  <pic:blipFill>
+                    <a:blip r:embed="rId17"/>
+                    <a:stretch>
+                      <a:fillRect/>
+                    </a:stretch>
+                  </pic:blipFill>
+                  <pic:spPr>
+                    <a:xfrm>
+                      <a:off x="0" y="0"/>
+                      <a:ext cx="5266690" cy="3723640"/>
+                    </a:xfrm>
+                    <a:prstGeom prst="rect">
+                      <a:avLst/>
+                    </a:prstGeom>
+                    <a:noFill/>
+                    <a:ln>
+                      <a:noFill/>
+                    </a:ln>
+                  </pic:spPr>
+                </pic:pic>
+              </a:graphicData>
+            </a:graphic>
+          </wp:inline>
+        </w:drawing>
+      </w:r>
+    </w:p>
+    <w:p>
+      <w:pPr>
+        <w:numPr>
+          <w:numId w:val="0"/>
+        </w:numPr>
+        <w:rPr>
+          <w:rFonts w:hint="default"/>
+          <w:lang w:val="en-US"/>
+        </w:rPr>
+      </w:pPr>
+      <w:r>
+        <w:drawing>
+          <wp:inline distT="0" distB="0" distL="114300" distR="114300">
+            <wp:extent cx="5266690" cy="2555240"/>
+            <wp:effectExtent l="0" t="0" r="10160" b="16510"/>
+            <wp:docPr id="12" name="Изображение 1"/>
+            <wp:cNvGraphicFramePr>
+              <a:graphicFrameLocks xmlns:a="http://schemas.openxmlformats.org/drawingml/2006/main" noChangeAspect="1"/>
+            </wp:cNvGraphicFramePr>
+            <a:graphic xmlns:a="http://schemas.openxmlformats.org/drawingml/2006/main">
+              <a:graphicData uri="http://schemas.openxmlformats.org/drawingml/2006/picture">
+                <pic:pic xmlns:pic="http://schemas.openxmlformats.org/drawingml/2006/picture">
+                  <pic:nvPicPr>
+                    <pic:cNvPr id="12" name="Изображение 1"/>
+                    <pic:cNvPicPr>
+                      <a:picLocks noChangeAspect="1"/>
+                    </pic:cNvPicPr>
+                  </pic:nvPicPr>
+                  <pic:blipFill>
+                    <a:blip r:embed="rId18"/>
+                    <a:stretch>
+                      <a:fillRect/>
+                    </a:stretch>
+                  </pic:blipFill>
+                  <pic:spPr>
+                    <a:xfrm>
+                      <a:off x="0" y="0"/>
+                      <a:ext cx="5266690" cy="2555240"/>
+                    </a:xfrm>
+                    <a:prstGeom prst="rect">
+                      <a:avLst/>
+                    </a:prstGeom>
+                    <a:noFill/>
+                    <a:ln>
+                      <a:noFill/>
+                    </a:ln>
+                  </pic:spPr>
+                </pic:pic>
+              </a:graphicData>
+            </a:graphic>
+          </wp:inline>
+        </w:drawing>
+      </w:r>
     </w:p>
     <w:sectPr>
       <w:pgSz w:w="11906" w:h="16838"/>
@@ -6670,4 +7506,25 @@
   </a:themeElements>
   <a:objectDefaults/>
 </a:theme>
+</file>
+
+<file path=customXml/item1.xml><?xml version="1.0" encoding="utf-8"?>
+<s:customData xmlns="http://www.wps.cn/officeDocument/2013/wpsCustomData" xmlns:s="http://www.wps.cn/officeDocument/2013/wpsCustomData">
+  <customSectProps>
+    <customSectPr/>
+    <customSectPr/>
+    <customSectPr/>
+  </customSectProps>
+  <customShpExts>
+    <customShpInfo spid="_x0000_s1026" textRotate="1"/>
+  </customShpExts>
+</s:customData>
+</file>
+
+<file path=customXml/itemProps1.xml><?xml version="1.0" encoding="utf-8"?>
+<ds:datastoreItem xmlns:ds="http://schemas.openxmlformats.org/officeDocument/2006/customXml" ds:itemID="{B1977F7D-205B-4081-913C-38D41E755F92}">
+  <ds:schemaRefs>
+    <ds:schemaRef ds:uri="http://www.wps.cn/officeDocument/2013/wpsCustomData"/>
+  </ds:schemaRefs>
+</ds:datastoreItem>
 </file>
</xml_diff>